<commit_message>
Ajout du fichier Readme.md
</commit_message>
<xml_diff>
--- a/Rapport/Rapport_programmation_python_Groupe-2.docx
+++ b/Rapport/Rapport_programmation_python_Groupe-2.docx
@@ -1,10 +1,10 @@
 
 <file path=word/document.xml><?xml version="1.0" encoding="utf-8"?>
-<w:document xmlns:wpc="http://schemas.microsoft.com/office/word/2010/wordprocessingCanvas" xmlns:cx="http://schemas.microsoft.com/office/drawing/2014/chartex" xmlns:cx1="http://schemas.microsoft.com/office/drawing/2015/9/8/chartex" xmlns:cx2="http://schemas.microsoft.com/office/drawing/2015/10/21/chartex" xmlns:cx3="http://schemas.microsoft.com/office/drawing/2016/5/9/chartex" xmlns:cx4="http://schemas.microsoft.com/office/drawing/2016/5/10/chartex" xmlns:cx5="http://schemas.microsoft.com/office/drawing/2016/5/11/chartex" xmlns:cx6="http://schemas.microsoft.com/office/drawing/2016/5/12/chartex" xmlns:cx7="http://schemas.microsoft.com/office/drawing/2016/5/13/chartex" xmlns:cx8="http://schemas.microsoft.com/office/drawing/2016/5/14/chartex" xmlns:mc="http://schemas.openxmlformats.org/markup-compatibility/2006" xmlns:aink="http://schemas.microsoft.com/office/drawing/2016/ink" xmlns:am3d="http://schemas.microsoft.com/office/drawing/2017/model3d" xmlns:o="urn:schemas-microsoft-com:office:office" xmlns:r="http://schemas.openxmlformats.org/officeDocument/2006/relationships" xmlns:m="http://schemas.openxmlformats.org/officeDocument/2006/math" xmlns:v="urn:schemas-microsoft-com:vml" xmlns:wp14="http://schemas.microsoft.com/office/word/2010/wordprocessingDrawing" xmlns:wp="http://schemas.openxmlformats.org/drawingml/2006/wordprocessingDrawing" xmlns:w10="urn:schemas-microsoft-com:office:word" xmlns:w="http://schemas.openxmlformats.org/wordprocessingml/2006/main" xmlns:w14="http://schemas.microsoft.com/office/word/2010/wordml" xmlns:w15="http://schemas.microsoft.com/office/word/2012/wordml" xmlns:w16cex="http://schemas.microsoft.com/office/word/2018/wordml/cex" xmlns:w16cid="http://schemas.microsoft.com/office/word/2016/wordml/cid" xmlns:w16="http://schemas.microsoft.com/office/word/2018/wordml" xmlns:w16sdtdh="http://schemas.microsoft.com/office/word/2020/wordml/sdtdatahash" xmlns:w16se="http://schemas.microsoft.com/office/word/2015/wordml/symex" xmlns:wpg="http://schemas.microsoft.com/office/word/2010/wordprocessingGroup" xmlns:wpi="http://schemas.microsoft.com/office/word/2010/wordprocessingInk" xmlns:wne="http://schemas.microsoft.com/office/word/2006/wordml" xmlns:wps="http://schemas.microsoft.com/office/word/2010/wordprocessingShape" mc:Ignorable="w14 w15 w16se w16cid w16 w16cex w16sdtdh wp14">
+<w:document xmlns:wpc="http://schemas.microsoft.com/office/word/2010/wordprocessingCanvas" xmlns:cx="http://schemas.microsoft.com/office/drawing/2014/chartex" xmlns:cx1="http://schemas.microsoft.com/office/drawing/2015/9/8/chartex" xmlns:cx2="http://schemas.microsoft.com/office/drawing/2015/10/21/chartex" xmlns:cx3="http://schemas.microsoft.com/office/drawing/2016/5/9/chartex" xmlns:cx4="http://schemas.microsoft.com/office/drawing/2016/5/10/chartex" xmlns:cx5="http://schemas.microsoft.com/office/drawing/2016/5/11/chartex" xmlns:cx6="http://schemas.microsoft.com/office/drawing/2016/5/12/chartex" xmlns:cx7="http://schemas.microsoft.com/office/drawing/2016/5/13/chartex" xmlns:cx8="http://schemas.microsoft.com/office/drawing/2016/5/14/chartex" xmlns:mc="http://schemas.openxmlformats.org/markup-compatibility/2006" xmlns:aink="http://schemas.microsoft.com/office/drawing/2016/ink" xmlns:am3d="http://schemas.microsoft.com/office/drawing/2017/model3d" xmlns:o="urn:schemas-microsoft-com:office:office" xmlns:oel="http://schemas.microsoft.com/office/2019/extlst" xmlns:r="http://schemas.openxmlformats.org/officeDocument/2006/relationships" xmlns:m="http://schemas.openxmlformats.org/officeDocument/2006/math" xmlns:v="urn:schemas-microsoft-com:vml" xmlns:wp14="http://schemas.microsoft.com/office/word/2010/wordprocessingDrawing" xmlns:wp="http://schemas.openxmlformats.org/drawingml/2006/wordprocessingDrawing" xmlns:w10="urn:schemas-microsoft-com:office:word" xmlns:w="http://schemas.openxmlformats.org/wordprocessingml/2006/main" xmlns:w14="http://schemas.microsoft.com/office/word/2010/wordml" xmlns:w15="http://schemas.microsoft.com/office/word/2012/wordml" xmlns:w16cex="http://schemas.microsoft.com/office/word/2018/wordml/cex" xmlns:w16cid="http://schemas.microsoft.com/office/word/2016/wordml/cid" xmlns:w16="http://schemas.microsoft.com/office/word/2018/wordml" xmlns:w16du="http://schemas.microsoft.com/office/word/2023/wordml/word16du" xmlns:w16sdtdh="http://schemas.microsoft.com/office/word/2020/wordml/sdtdatahash" xmlns:w16se="http://schemas.microsoft.com/office/word/2015/wordml/symex" xmlns:wpg="http://schemas.microsoft.com/office/word/2010/wordprocessingGroup" xmlns:wpi="http://schemas.microsoft.com/office/word/2010/wordprocessingInk" xmlns:wne="http://schemas.microsoft.com/office/word/2006/wordml" xmlns:wps="http://schemas.microsoft.com/office/word/2010/wordprocessingShape" mc:Ignorable="w14 w15 w16se w16cid w16 w16cex w16sdtdh wp14">
   <w:body>
     <w:tbl>
       <w:tblPr>
-        <w:tblStyle w:val="Grilledutableau"/>
+        <w:tblStyle w:val="TableGrid"/>
         <w:tblpPr w:leftFromText="141" w:rightFromText="141" w:vertAnchor="text" w:horzAnchor="margin" w:tblpY="7591"/>
         <w:tblW w:w="9016" w:type="dxa"/>
         <w:tblLook w:val="04A0" w:firstRow="1" w:lastRow="0" w:firstColumn="1" w:lastColumn="0" w:noHBand="0" w:noVBand="1"/>
@@ -32,12 +32,31 @@
                 <w:szCs w:val="22"/>
               </w:rPr>
             </w:pPr>
+            <w:bookmarkStart w:id="0" w:name="_Hlk213597191"/>
+            <w:proofErr w:type="spellStart"/>
+            <w:proofErr w:type="gramStart"/>
             <w:r>
               <w:rPr>
                 <w:sz w:val="22"/>
                 <w:szCs w:val="22"/>
               </w:rPr>
-              <w:t xml:space="preserve">NOMS ET PRENOMS </w:t>
+              <w:t>a</w:t>
+            </w:r>
+            <w:r>
+              <w:rPr>
+                <w:sz w:val="22"/>
+                <w:szCs w:val="22"/>
+              </w:rPr>
+              <w:t>NOMS</w:t>
+            </w:r>
+            <w:proofErr w:type="spellEnd"/>
+            <w:proofErr w:type="gramEnd"/>
+            <w:r>
+              <w:rPr>
+                <w:sz w:val="22"/>
+                <w:szCs w:val="22"/>
+              </w:rPr>
+              <w:t xml:space="preserve"> ET PRENOMS </w:t>
             </w:r>
           </w:p>
         </w:tc>
@@ -511,8 +530,10 @@
           <w:szCs w:val="22"/>
         </w:rPr>
       </w:pPr>
-      <w:r>
-        <w:rPr>
+      <w:bookmarkStart w:id="1" w:name="_Hlk213597431"/>
+      <w:r>
+        <w:rPr>
+          <w:b/>
           <w:noProof/>
           <w:sz w:val="22"/>
           <w:szCs w:val="22"/>
@@ -520,415 +541,13 @@
         <mc:AlternateContent>
           <mc:Choice Requires="wps">
             <w:drawing>
-              <wp:anchor distT="0" distB="0" distL="114300" distR="114300" simplePos="0" relativeHeight="251661312" behindDoc="0" locked="0" layoutInCell="1" allowOverlap="1" wp14:anchorId="74D00226" wp14:editId="6AEF5DD8">
+              <wp:anchor distT="0" distB="0" distL="114300" distR="114300" simplePos="0" relativeHeight="251663360" behindDoc="0" locked="0" layoutInCell="1" allowOverlap="1" wp14:anchorId="27056E5F" wp14:editId="6B97ABD8">
                 <wp:simplePos x="0" y="0"/>
-                <wp:positionH relativeFrom="margin">
-                  <wp:align>center</wp:align>
+                <wp:positionH relativeFrom="page">
+                  <wp:posOffset>416170</wp:posOffset>
                 </wp:positionH>
                 <wp:positionV relativeFrom="paragraph">
-                  <wp:posOffset>1746885</wp:posOffset>
-                </wp:positionV>
-                <wp:extent cx="4724400" cy="2317750"/>
-                <wp:effectExtent l="0" t="0" r="19050" b="25400"/>
-                <wp:wrapNone/>
-                <wp:docPr id="2" name="Parchemin : horizontal 2"/>
-                <wp:cNvGraphicFramePr/>
-                <a:graphic xmlns:a="http://schemas.openxmlformats.org/drawingml/2006/main">
-                  <a:graphicData uri="http://schemas.microsoft.com/office/word/2010/wordprocessingShape">
-                    <wps:wsp>
-                      <wps:cNvSpPr/>
-                      <wps:spPr>
-                        <a:xfrm>
-                          <a:off x="0" y="0"/>
-                          <a:ext cx="4724400" cy="2317750"/>
-                        </a:xfrm>
-                        <a:prstGeom prst="horizontalScroll">
-                          <a:avLst>
-                            <a:gd name="adj" fmla="val 25000"/>
-                          </a:avLst>
-                        </a:prstGeom>
-                        <a:solidFill>
-                          <a:schemeClr val="accent6"/>
-                        </a:solidFill>
-                        <a:ln>
-                          <a:solidFill>
-                            <a:schemeClr val="accent6"/>
-                          </a:solidFill>
-                        </a:ln>
-                      </wps:spPr>
-                      <wps:style>
-                        <a:lnRef idx="2">
-                          <a:schemeClr val="accent1">
-                            <a:shade val="50000"/>
-                          </a:schemeClr>
-                        </a:lnRef>
-                        <a:fillRef idx="1">
-                          <a:schemeClr val="accent1"/>
-                        </a:fillRef>
-                        <a:effectRef idx="0">
-                          <a:schemeClr val="accent1"/>
-                        </a:effectRef>
-                        <a:fontRef idx="minor">
-                          <a:schemeClr val="lt1"/>
-                        </a:fontRef>
-                      </wps:style>
-                      <wps:txbx>
-                        <w:txbxContent>
-                          <w:p>
-                            <w:pPr>
-                              <w:ind w:left="0"/>
-                              <w:jc w:val="center"/>
-                              <w:rPr>
-                                <w:sz w:val="36"/>
-                                <w:szCs w:val="36"/>
-                                <w:lang w:val="zh-CN"/>
-                              </w:rPr>
-                            </w:pPr>
-                            <w:r>
-                              <w:rPr>
-                                <w:sz w:val="36"/>
-                                <w:szCs w:val="36"/>
-                                <w:lang w:val="zh-CN"/>
-                              </w:rPr>
-                              <w:t xml:space="preserve">MISE EN PLACE D’UNE APPLICATION WEB DE GESTION DES </w:t>
-                            </w:r>
-                            <w:r>
-                              <w:rPr>
-                                <w:sz w:val="36"/>
-                                <w:szCs w:val="36"/>
-                                <w:lang w:val="zh-CN"/>
-                              </w:rPr>
-                              <w:t>TONTINES : CAHIER DE CHARGE</w:t>
-                            </w:r>
-                          </w:p>
-                        </w:txbxContent>
-                      </wps:txbx>
-                      <wps:bodyPr rot="0" spcFirstLastPara="0" vertOverflow="overflow" horzOverflow="overflow" vert="horz" wrap="square" lIns="91440" tIns="45720" rIns="91440" bIns="45720" numCol="1" spcCol="0" rtlCol="0" fromWordArt="0" anchor="ctr" anchorCtr="0" forceAA="0" compatLnSpc="1">
-                        <a:noAutofit/>
-                      </wps:bodyPr>
-                    </wps:wsp>
-                  </a:graphicData>
-                </a:graphic>
-              </wp:anchor>
-            </w:drawing>
-          </mc:Choice>
-          <mc:Fallback>
-            <w:pict>
-              <v:shapetype w14:anchorId="74D00226" id="_x0000_t98" coordsize="21600,21600" o:spt="98" adj="2700" path="m0@5qy@2@1l@0@1@0@2qy@7,,21600@2l21600@9qy@7@10l@1@10@1@11qy@2,21600,0@11xem0@5nfqy@2@6@1@5@3@4@2@5l@2@6em@1@5nfl@1@10em21600@2nfqy@7@1l@0@1em@0@2nfqy@8@3@7@2l@7@1e">
-                <v:formulas>
-                  <v:f eqn="sum width 0 #0"/>
-                  <v:f eqn="val #0"/>
-                  <v:f eqn="prod @1 1 2"/>
-                  <v:f eqn="prod @1 3 4"/>
-                  <v:f eqn="prod @1 5 4"/>
-                  <v:f eqn="prod @1 3 2"/>
-                  <v:f eqn="prod @1 2 1"/>
-                  <v:f eqn="sum width 0 @2"/>
-                  <v:f eqn="sum width 0 @3"/>
-                  <v:f eqn="sum height 0 @5"/>
-                  <v:f eqn="sum height 0 @1"/>
-                  <v:f eqn="sum height 0 @2"/>
-                  <v:f eqn="val width"/>
-                  <v:f eqn="prod width 1 2"/>
-                  <v:f eqn="prod height 1 2"/>
-                </v:formulas>
-                <v:path o:extrusionok="f" limo="10800,10800" o:connecttype="custom" o:connectlocs="@13,@1;0,@14;@13,@10;@12,@14" o:connectangles="270,180,90,0" textboxrect="@1,@1,@7,@10"/>
-                <v:handles>
-                  <v:h position="#0,topLeft" xrange="0,5400"/>
-                </v:handles>
-                <o:complex v:ext="view"/>
-              </v:shapetype>
-              <v:shape id="Parchemin : horizontal 2" o:spid="_x0000_s1026" type="#_x0000_t98" style="position:absolute;left:0;text-align:left;margin-left:0;margin-top:137.55pt;width:372pt;height:182.5pt;z-index:251661312;visibility:visible;mso-wrap-style:square;mso-wrap-distance-left:9pt;mso-wrap-distance-top:0;mso-wrap-distance-right:9pt;mso-wrap-distance-bottom:0;mso-position-horizontal:center;mso-position-horizontal-relative:margin;mso-position-vertical:absolute;mso-position-vertical-relative:text;v-text-anchor:middle" o:gfxdata="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" adj="5400" fillcolor="#70ad47 [3209]" strokecolor="#70ad47 [3209]" strokeweight="1pt">
-                <v:stroke joinstyle="miter"/>
-                <v:textbox>
-                  <w:txbxContent>
-                    <w:p>
-                      <w:pPr>
-                        <w:ind w:left="0"/>
-                        <w:jc w:val="center"/>
-                        <w:rPr>
-                          <w:sz w:val="36"/>
-                          <w:szCs w:val="36"/>
-                          <w:lang w:val="zh-CN"/>
-                        </w:rPr>
-                      </w:pPr>
-                      <w:r>
-                        <w:rPr>
-                          <w:sz w:val="36"/>
-                          <w:szCs w:val="36"/>
-                          <w:lang w:val="zh-CN"/>
-                        </w:rPr>
-                        <w:t xml:space="preserve">MISE EN PLACE D’UNE APPLICATION WEB DE GESTION DES </w:t>
-                      </w:r>
-                      <w:r>
-                        <w:rPr>
-                          <w:sz w:val="36"/>
-                          <w:szCs w:val="36"/>
-                          <w:lang w:val="zh-CN"/>
-                        </w:rPr>
-                        <w:t>TONTINES : CAHIER DE CHARGE</w:t>
-                      </w:r>
-                    </w:p>
-                  </w:txbxContent>
-                </v:textbox>
-                <w10:wrap anchorx="margin"/>
-              </v:shape>
-            </w:pict>
-          </mc:Fallback>
-        </mc:AlternateContent>
-      </w:r>
-      <w:r>
-        <w:rPr>
-          <w:noProof/>
-          <w:sz w:val="22"/>
-          <w:szCs w:val="22"/>
-        </w:rPr>
-        <mc:AlternateContent>
-          <mc:Choice Requires="wps">
-            <w:drawing>
-              <wp:anchor distT="0" distB="0" distL="114300" distR="114300" simplePos="0" relativeHeight="251660288" behindDoc="0" locked="0" layoutInCell="1" allowOverlap="1" wp14:anchorId="7BF012FD" wp14:editId="441566ED">
-                <wp:simplePos x="0" y="0"/>
-                <wp:positionH relativeFrom="margin">
-                  <wp:align>center</wp:align>
-                </wp:positionH>
-                <wp:positionV relativeFrom="paragraph">
-                  <wp:posOffset>8162925</wp:posOffset>
-                </wp:positionV>
-                <wp:extent cx="2266950" cy="768350"/>
-                <wp:effectExtent l="0" t="0" r="19050" b="12700"/>
-                <wp:wrapNone/>
-                <wp:docPr id="1" name="Vague 1"/>
-                <wp:cNvGraphicFramePr/>
-                <a:graphic xmlns:a="http://schemas.openxmlformats.org/drawingml/2006/main">
-                  <a:graphicData uri="http://schemas.microsoft.com/office/word/2010/wordprocessingShape">
-                    <wps:wsp>
-                      <wps:cNvSpPr/>
-                      <wps:spPr>
-                        <a:xfrm>
-                          <a:off x="0" y="0"/>
-                          <a:ext cx="2266950" cy="768350"/>
-                        </a:xfrm>
-                        <a:prstGeom prst="wave">
-                          <a:avLst>
-                            <a:gd name="adj1" fmla="val 16500"/>
-                            <a:gd name="adj2" fmla="val 0"/>
-                          </a:avLst>
-                        </a:prstGeom>
-                        <a:solidFill>
-                          <a:schemeClr val="accent6"/>
-                        </a:solidFill>
-                        <a:ln>
-                          <a:solidFill>
-                            <a:schemeClr val="accent6"/>
-                          </a:solidFill>
-                        </a:ln>
-                      </wps:spPr>
-                      <wps:style>
-                        <a:lnRef idx="2">
-                          <a:schemeClr val="accent1">
-                            <a:shade val="50000"/>
-                          </a:schemeClr>
-                        </a:lnRef>
-                        <a:fillRef idx="1">
-                          <a:schemeClr val="accent1"/>
-                        </a:fillRef>
-                        <a:effectRef idx="0">
-                          <a:schemeClr val="accent1"/>
-                        </a:effectRef>
-                        <a:fontRef idx="minor">
-                          <a:schemeClr val="lt1"/>
-                        </a:fontRef>
-                      </wps:style>
-                      <wps:txbx>
-                        <w:txbxContent>
-                          <w:p>
-                            <w:pPr>
-                              <w:ind w:left="0"/>
-                              <w:jc w:val="center"/>
-                              <w:rPr>
-                                <w:color w:val="000000" w:themeColor="text1"/>
-                                <w:lang w:val="zh-CN"/>
-                              </w:rPr>
-                            </w:pPr>
-                            <w:r>
-                              <w:rPr>
-                                <w:color w:val="000000" w:themeColor="text1"/>
-                                <w:lang w:val="zh-CN"/>
-                              </w:rPr>
-                              <w:t>Année académique 2024-2025</w:t>
-                            </w:r>
-                          </w:p>
-                        </w:txbxContent>
-                      </wps:txbx>
-                      <wps:bodyPr rot="0" spcFirstLastPara="0" vertOverflow="overflow" horzOverflow="overflow" vert="horz" wrap="square" lIns="91440" tIns="45720" rIns="91440" bIns="45720" numCol="1" spcCol="0" rtlCol="0" fromWordArt="0" anchor="ctr" anchorCtr="0" forceAA="0" compatLnSpc="1">
-                        <a:noAutofit/>
-                      </wps:bodyPr>
-                    </wps:wsp>
-                  </a:graphicData>
-                </a:graphic>
-              </wp:anchor>
-            </w:drawing>
-          </mc:Choice>
-          <mc:Fallback>
-            <w:pict>
-              <v:shapetype w14:anchorId="7BF012FD" id="_x0000_t64" coordsize="21600,21600" o:spt="64" adj="2809,10800" path="m@28@0c@27@1@26@3@25@0l@21@4c@22@5@23@6@24@4xe">
-                <v:formulas>
-                  <v:f eqn="val #0"/>
-                  <v:f eqn="prod @0 41 9"/>
-                  <v:f eqn="prod @0 23 9"/>
-                  <v:f eqn="sum 0 0 @2"/>
-                  <v:f eqn="sum 21600 0 #0"/>
-                  <v:f eqn="sum 21600 0 @1"/>
-                  <v:f eqn="sum 21600 0 @3"/>
-                  <v:f eqn="sum #1 0 10800"/>
-                  <v:f eqn="sum 21600 0 #1"/>
-                  <v:f eqn="prod @8 2 3"/>
-                  <v:f eqn="prod @8 4 3"/>
-                  <v:f eqn="prod @8 2 1"/>
-                  <v:f eqn="sum 21600 0 @9"/>
-                  <v:f eqn="sum 21600 0 @10"/>
-                  <v:f eqn="sum 21600 0 @11"/>
-                  <v:f eqn="prod #1 2 3"/>
-                  <v:f eqn="prod #1 4 3"/>
-                  <v:f eqn="prod #1 2 1"/>
-                  <v:f eqn="sum 21600 0 @15"/>
-                  <v:f eqn="sum 21600 0 @16"/>
-                  <v:f eqn="sum 21600 0 @17"/>
-                  <v:f eqn="if @7 @14 0"/>
-                  <v:f eqn="if @7 @13 @15"/>
-                  <v:f eqn="if @7 @12 @16"/>
-                  <v:f eqn="if @7 21600 @17"/>
-                  <v:f eqn="if @7 0 @20"/>
-                  <v:f eqn="if @7 @9 @19"/>
-                  <v:f eqn="if @7 @10 @18"/>
-                  <v:f eqn="if @7 @11 21600"/>
-                  <v:f eqn="sum @24 0 @21"/>
-                  <v:f eqn="sum @4 0 @0"/>
-                  <v:f eqn="max @21 @25"/>
-                  <v:f eqn="min @24 @28"/>
-                  <v:f eqn="prod @0 2 1"/>
-                  <v:f eqn="sum 21600 0 @33"/>
-                  <v:f eqn="mid @26 @27"/>
-                  <v:f eqn="mid @24 @28"/>
-                  <v:f eqn="mid @22 @23"/>
-                  <v:f eqn="mid @21 @25"/>
-                </v:formulas>
-                <v:path o:connecttype="custom" o:connectlocs="@35,@0;@38,10800;@37,@4;@36,10800" o:connectangles="270,180,90,0" textboxrect="@31,@33,@32,@34"/>
-                <v:handles>
-                  <v:h position="topLeft,#0" yrange="0,4459"/>
-                  <v:h position="#1,bottomRight" xrange="8640,12960"/>
-                </v:handles>
-              </v:shapetype>
-              <v:shape id="Vague 1" o:spid="_x0000_s1027" type="#_x0000_t64" style="position:absolute;left:0;text-align:left;margin-left:0;margin-top:642.75pt;width:178.5pt;height:60.5pt;z-index:251660288;visibility:visible;mso-wrap-style:square;mso-wrap-distance-left:9pt;mso-wrap-distance-top:0;mso-wrap-distance-right:9pt;mso-wrap-distance-bottom:0;mso-position-horizontal:center;mso-position-horizontal-relative:margin;mso-position-vertical:absolute;mso-position-vertical-relative:text;v-text-anchor:middle" o:gfxdata="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" adj="3564" fillcolor="#70ad47 [3209]" strokecolor="#70ad47 [3209]" strokeweight="1pt">
-                <v:stroke joinstyle="miter"/>
-                <v:textbox>
-                  <w:txbxContent>
-                    <w:p>
-                      <w:pPr>
-                        <w:ind w:left="0"/>
-                        <w:jc w:val="center"/>
-                        <w:rPr>
-                          <w:color w:val="000000" w:themeColor="text1"/>
-                          <w:lang w:val="zh-CN"/>
-                        </w:rPr>
-                      </w:pPr>
-                      <w:r>
-                        <w:rPr>
-                          <w:color w:val="000000" w:themeColor="text1"/>
-                          <w:lang w:val="zh-CN"/>
-                        </w:rPr>
-                        <w:t>Année académique 2024-2025</w:t>
-                      </w:r>
-                    </w:p>
-                  </w:txbxContent>
-                </v:textbox>
-                <w10:wrap anchorx="margin"/>
-              </v:shape>
-            </w:pict>
-          </mc:Fallback>
-        </mc:AlternateContent>
-      </w:r>
-      <w:r>
-        <w:rPr>
-          <w:b/>
-          <w:noProof/>
-          <w:sz w:val="22"/>
-          <w:szCs w:val="22"/>
-        </w:rPr>
-        <w:drawing>
-          <wp:anchor distT="0" distB="0" distL="114300" distR="114300" simplePos="0" relativeHeight="251664384" behindDoc="0" locked="0" layoutInCell="1" allowOverlap="1" wp14:anchorId="041A650C" wp14:editId="03A333C3">
-            <wp:simplePos x="0" y="0"/>
-            <wp:positionH relativeFrom="margin">
-              <wp:align>center</wp:align>
-            </wp:positionH>
-            <wp:positionV relativeFrom="paragraph">
-              <wp:posOffset>-233045</wp:posOffset>
-            </wp:positionV>
-            <wp:extent cx="1397635" cy="1477645"/>
-            <wp:effectExtent l="0" t="0" r="0" b="8890"/>
-            <wp:wrapNone/>
-            <wp:docPr id="3" name="Image 3" descr="C:\Users\MITSON INFORMATIQUE\AppData\Local\Microsoft\Windows\INetCache\Content.Word\téléchargé.png"/>
-            <wp:cNvGraphicFramePr>
-              <a:graphicFrameLocks xmlns:a="http://schemas.openxmlformats.org/drawingml/2006/main" noChangeAspect="1"/>
-            </wp:cNvGraphicFramePr>
-            <a:graphic xmlns:a="http://schemas.openxmlformats.org/drawingml/2006/main">
-              <a:graphicData uri="http://schemas.openxmlformats.org/drawingml/2006/picture">
-                <pic:pic xmlns:pic="http://schemas.openxmlformats.org/drawingml/2006/picture">
-                  <pic:nvPicPr>
-                    <pic:cNvPr id="3" name="Image 3" descr="C:\Users\MITSON INFORMATIQUE\AppData\Local\Microsoft\Windows\INetCache\Content.Word\téléchargé.png"/>
-                    <pic:cNvPicPr>
-                      <a:picLocks noChangeAspect="1" noChangeArrowheads="1"/>
-                    </pic:cNvPicPr>
-                  </pic:nvPicPr>
-                  <pic:blipFill>
-                    <a:blip r:embed="rId9">
-                      <a:extLst>
-                        <a:ext uri="{28A0092B-C50C-407E-A947-70E740481C1C}">
-                          <a14:useLocalDpi xmlns:a14="http://schemas.microsoft.com/office/drawing/2010/main" val="0"/>
-                        </a:ext>
-                      </a:extLst>
-                    </a:blip>
-                    <a:srcRect/>
-                    <a:stretch>
-                      <a:fillRect/>
-                    </a:stretch>
-                  </pic:blipFill>
-                  <pic:spPr>
-                    <a:xfrm>
-                      <a:off x="0" y="0"/>
-                      <a:ext cx="1397665" cy="1477548"/>
-                    </a:xfrm>
-                    <a:prstGeom prst="rect">
-                      <a:avLst/>
-                    </a:prstGeom>
-                    <a:noFill/>
-                    <a:ln>
-                      <a:noFill/>
-                    </a:ln>
-                  </pic:spPr>
-                </pic:pic>
-              </a:graphicData>
-            </a:graphic>
-          </wp:anchor>
-        </w:drawing>
-      </w:r>
-      <w:r>
-        <w:rPr>
-          <w:b/>
-          <w:noProof/>
-          <w:sz w:val="22"/>
-          <w:szCs w:val="22"/>
-        </w:rPr>
-        <mc:AlternateContent>
-          <mc:Choice Requires="wps">
-            <w:drawing>
-              <wp:anchor distT="0" distB="0" distL="114300" distR="114300" simplePos="0" relativeHeight="251663360" behindDoc="0" locked="0" layoutInCell="1" allowOverlap="1" wp14:anchorId="27056E5F" wp14:editId="166804A3">
-                <wp:simplePos x="0" y="0"/>
-                <wp:positionH relativeFrom="margin">
-                  <wp:posOffset>-524510</wp:posOffset>
-                </wp:positionH>
-                <wp:positionV relativeFrom="paragraph">
-                  <wp:posOffset>-443230</wp:posOffset>
+                  <wp:posOffset>-314276</wp:posOffset>
                 </wp:positionV>
                 <wp:extent cx="2703195" cy="1884680"/>
                 <wp:effectExtent l="0" t="0" r="1905" b="1270"/>
@@ -1188,7 +807,7 @@
                 <v:stroke joinstyle="miter"/>
                 <v:path gradientshapeok="t" o:connecttype="rect"/>
               </v:shapetype>
-              <v:shape id="Zone de texte 13" o:spid="_x0000_s1028" type="#_x0000_t202" style="position:absolute;left:0;text-align:left;margin-left:-41.3pt;margin-top:-34.9pt;width:212.85pt;height:148.4pt;z-index:251663360;visibility:visible;mso-wrap-style:square;mso-wrap-distance-left:9pt;mso-wrap-distance-top:0;mso-wrap-distance-right:9pt;mso-wrap-distance-bottom:0;mso-position-horizontal:absolute;mso-position-horizontal-relative:margin;mso-position-vertical:absolute;mso-position-vertical-relative:text;v-text-anchor:top" o:gfxdata="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" fillcolor="white [3201]" stroked="f" strokeweight=".5pt">
+              <v:shape id="Zone de texte 13" o:spid="_x0000_s1026" type="#_x0000_t202" style="position:absolute;left:0;text-align:left;margin-left:32.75pt;margin-top:-24.75pt;width:212.85pt;height:148.4pt;z-index:251663360;visibility:visible;mso-wrap-style:square;mso-wrap-distance-left:9pt;mso-wrap-distance-top:0;mso-wrap-distance-right:9pt;mso-wrap-distance-bottom:0;mso-position-horizontal:absolute;mso-position-horizontal-relative:page;mso-position-vertical:absolute;mso-position-vertical-relative:text;v-text-anchor:top" o:gfxdata="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" fillcolor="white [3201]" stroked="f" strokeweight=".5pt">
                 <v:textbox>
                   <w:txbxContent>
                     <w:p>
@@ -1393,11 +1012,396 @@
                     <w:p/>
                   </w:txbxContent>
                 </v:textbox>
+                <w10:wrap anchorx="page"/>
+              </v:shape>
+            </w:pict>
+          </mc:Fallback>
+        </mc:AlternateContent>
+      </w:r>
+      <w:r>
+        <w:rPr>
+          <w:noProof/>
+          <w:sz w:val="22"/>
+          <w:szCs w:val="22"/>
+        </w:rPr>
+        <mc:AlternateContent>
+          <mc:Choice Requires="wps">
+            <w:drawing>
+              <wp:anchor distT="0" distB="0" distL="114300" distR="114300" simplePos="0" relativeHeight="251661312" behindDoc="0" locked="0" layoutInCell="1" allowOverlap="1" wp14:anchorId="74D00226" wp14:editId="6AEF5DD8">
+                <wp:simplePos x="0" y="0"/>
+                <wp:positionH relativeFrom="margin">
+                  <wp:align>center</wp:align>
+                </wp:positionH>
+                <wp:positionV relativeFrom="paragraph">
+                  <wp:posOffset>1746885</wp:posOffset>
+                </wp:positionV>
+                <wp:extent cx="4724400" cy="2317750"/>
+                <wp:effectExtent l="0" t="0" r="19050" b="25400"/>
+                <wp:wrapNone/>
+                <wp:docPr id="2" name="Parchemin : horizontal 2"/>
+                <wp:cNvGraphicFramePr/>
+                <a:graphic xmlns:a="http://schemas.openxmlformats.org/drawingml/2006/main">
+                  <a:graphicData uri="http://schemas.microsoft.com/office/word/2010/wordprocessingShape">
+                    <wps:wsp>
+                      <wps:cNvSpPr/>
+                      <wps:spPr>
+                        <a:xfrm>
+                          <a:off x="0" y="0"/>
+                          <a:ext cx="4724400" cy="2317750"/>
+                        </a:xfrm>
+                        <a:prstGeom prst="horizontalScroll">
+                          <a:avLst>
+                            <a:gd name="adj" fmla="val 25000"/>
+                          </a:avLst>
+                        </a:prstGeom>
+                        <a:solidFill>
+                          <a:schemeClr val="accent6"/>
+                        </a:solidFill>
+                        <a:ln>
+                          <a:solidFill>
+                            <a:schemeClr val="accent6"/>
+                          </a:solidFill>
+                        </a:ln>
+                      </wps:spPr>
+                      <wps:style>
+                        <a:lnRef idx="2">
+                          <a:schemeClr val="accent1">
+                            <a:shade val="50000"/>
+                          </a:schemeClr>
+                        </a:lnRef>
+                        <a:fillRef idx="1">
+                          <a:schemeClr val="accent1"/>
+                        </a:fillRef>
+                        <a:effectRef idx="0">
+                          <a:schemeClr val="accent1"/>
+                        </a:effectRef>
+                        <a:fontRef idx="minor">
+                          <a:schemeClr val="lt1"/>
+                        </a:fontRef>
+                      </wps:style>
+                      <wps:txbx>
+                        <w:txbxContent>
+                          <w:p>
+                            <w:pPr>
+                              <w:ind w:left="0"/>
+                              <w:jc w:val="center"/>
+                              <w:rPr>
+                                <w:sz w:val="36"/>
+                                <w:szCs w:val="36"/>
+                                <w:lang w:val="zh-CN"/>
+                              </w:rPr>
+                            </w:pPr>
+                            <w:r>
+                              <w:rPr>
+                                <w:sz w:val="36"/>
+                                <w:szCs w:val="36"/>
+                                <w:lang w:val="zh-CN"/>
+                              </w:rPr>
+                              <w:t>MISE EN PLACE D’UNE APPLICATION WEB DE GESTION DES TONTINES : CAHIER DE CHARGE</w:t>
+                            </w:r>
+                          </w:p>
+                        </w:txbxContent>
+                      </wps:txbx>
+                      <wps:bodyPr rot="0" spcFirstLastPara="0" vertOverflow="overflow" horzOverflow="overflow" vert="horz" wrap="square" lIns="91440" tIns="45720" rIns="91440" bIns="45720" numCol="1" spcCol="0" rtlCol="0" fromWordArt="0" anchor="ctr" anchorCtr="0" forceAA="0" compatLnSpc="1">
+                        <a:noAutofit/>
+                      </wps:bodyPr>
+                    </wps:wsp>
+                  </a:graphicData>
+                </a:graphic>
+              </wp:anchor>
+            </w:drawing>
+          </mc:Choice>
+          <mc:Fallback>
+            <w:pict>
+              <v:shapetype w14:anchorId="74D00226" id="_x0000_t98" coordsize="21600,21600" o:spt="98" adj="2700" path="m0@5qy@2@1l@0@1@0@2qy@7,,21600@2l21600@9qy@7@10l@1@10@1@11qy@2,21600,0@11xem0@5nfqy@2@6@1@5@3@4@2@5l@2@6em@1@5nfl@1@10em21600@2nfqy@7@1l@0@1em@0@2nfqy@8@3@7@2l@7@1e">
+                <v:formulas>
+                  <v:f eqn="sum width 0 #0"/>
+                  <v:f eqn="val #0"/>
+                  <v:f eqn="prod @1 1 2"/>
+                  <v:f eqn="prod @1 3 4"/>
+                  <v:f eqn="prod @1 5 4"/>
+                  <v:f eqn="prod @1 3 2"/>
+                  <v:f eqn="prod @1 2 1"/>
+                  <v:f eqn="sum width 0 @2"/>
+                  <v:f eqn="sum width 0 @3"/>
+                  <v:f eqn="sum height 0 @5"/>
+                  <v:f eqn="sum height 0 @1"/>
+                  <v:f eqn="sum height 0 @2"/>
+                  <v:f eqn="val width"/>
+                  <v:f eqn="prod width 1 2"/>
+                  <v:f eqn="prod height 1 2"/>
+                </v:formulas>
+                <v:path o:extrusionok="f" limo="10800,10800" o:connecttype="custom" o:connectlocs="@13,@1;0,@14;@13,@10;@12,@14" o:connectangles="270,180,90,0" textboxrect="@1,@1,@7,@10"/>
+                <v:handles>
+                  <v:h position="#0,topLeft" xrange="0,5400"/>
+                </v:handles>
+                <o:complex v:ext="view"/>
+              </v:shapetype>
+              <v:shape id="Parchemin : horizontal 2" o:spid="_x0000_s1027" type="#_x0000_t98" style="position:absolute;left:0;text-align:left;margin-left:0;margin-top:137.55pt;width:372pt;height:182.5pt;z-index:251661312;visibility:visible;mso-wrap-style:square;mso-wrap-distance-left:9pt;mso-wrap-distance-top:0;mso-wrap-distance-right:9pt;mso-wrap-distance-bottom:0;mso-position-horizontal:center;mso-position-horizontal-relative:margin;mso-position-vertical:absolute;mso-position-vertical-relative:text;v-text-anchor:middle" o:gfxdata="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" adj="5400" fillcolor="#70ad47 [3209]" strokecolor="#70ad47 [3209]" strokeweight="1pt">
+                <v:stroke joinstyle="miter"/>
+                <v:textbox>
+                  <w:txbxContent>
+                    <w:p>
+                      <w:pPr>
+                        <w:ind w:left="0"/>
+                        <w:jc w:val="center"/>
+                        <w:rPr>
+                          <w:sz w:val="36"/>
+                          <w:szCs w:val="36"/>
+                          <w:lang w:val="zh-CN"/>
+                        </w:rPr>
+                      </w:pPr>
+                      <w:r>
+                        <w:rPr>
+                          <w:sz w:val="36"/>
+                          <w:szCs w:val="36"/>
+                          <w:lang w:val="zh-CN"/>
+                        </w:rPr>
+                        <w:t>MISE EN PLACE D’UNE APPLICATION WEB DE GESTION DES TONTINES : CAHIER DE CHARGE</w:t>
+                      </w:r>
+                    </w:p>
+                  </w:txbxContent>
+                </v:textbox>
                 <w10:wrap anchorx="margin"/>
               </v:shape>
             </w:pict>
           </mc:Fallback>
         </mc:AlternateContent>
+      </w:r>
+      <w:r>
+        <w:rPr>
+          <w:noProof/>
+          <w:sz w:val="22"/>
+          <w:szCs w:val="22"/>
+        </w:rPr>
+        <mc:AlternateContent>
+          <mc:Choice Requires="wps">
+            <w:drawing>
+              <wp:anchor distT="0" distB="0" distL="114300" distR="114300" simplePos="0" relativeHeight="251660288" behindDoc="0" locked="0" layoutInCell="1" allowOverlap="1" wp14:anchorId="7BF012FD" wp14:editId="441566ED">
+                <wp:simplePos x="0" y="0"/>
+                <wp:positionH relativeFrom="margin">
+                  <wp:align>center</wp:align>
+                </wp:positionH>
+                <wp:positionV relativeFrom="paragraph">
+                  <wp:posOffset>8162925</wp:posOffset>
+                </wp:positionV>
+                <wp:extent cx="2266950" cy="768350"/>
+                <wp:effectExtent l="0" t="0" r="19050" b="12700"/>
+                <wp:wrapNone/>
+                <wp:docPr id="1" name="Vague 1"/>
+                <wp:cNvGraphicFramePr/>
+                <a:graphic xmlns:a="http://schemas.openxmlformats.org/drawingml/2006/main">
+                  <a:graphicData uri="http://schemas.microsoft.com/office/word/2010/wordprocessingShape">
+                    <wps:wsp>
+                      <wps:cNvSpPr/>
+                      <wps:spPr>
+                        <a:xfrm>
+                          <a:off x="0" y="0"/>
+                          <a:ext cx="2266950" cy="768350"/>
+                        </a:xfrm>
+                        <a:prstGeom prst="wave">
+                          <a:avLst>
+                            <a:gd name="adj1" fmla="val 16500"/>
+                            <a:gd name="adj2" fmla="val 0"/>
+                          </a:avLst>
+                        </a:prstGeom>
+                        <a:solidFill>
+                          <a:schemeClr val="accent6"/>
+                        </a:solidFill>
+                        <a:ln>
+                          <a:solidFill>
+                            <a:schemeClr val="accent6"/>
+                          </a:solidFill>
+                        </a:ln>
+                      </wps:spPr>
+                      <wps:style>
+                        <a:lnRef idx="2">
+                          <a:schemeClr val="accent1">
+                            <a:shade val="50000"/>
+                          </a:schemeClr>
+                        </a:lnRef>
+                        <a:fillRef idx="1">
+                          <a:schemeClr val="accent1"/>
+                        </a:fillRef>
+                        <a:effectRef idx="0">
+                          <a:schemeClr val="accent1"/>
+                        </a:effectRef>
+                        <a:fontRef idx="minor">
+                          <a:schemeClr val="lt1"/>
+                        </a:fontRef>
+                      </wps:style>
+                      <wps:txbx>
+                        <w:txbxContent>
+                          <w:p>
+                            <w:pPr>
+                              <w:ind w:left="0"/>
+                              <w:jc w:val="center"/>
+                              <w:rPr>
+                                <w:color w:val="000000" w:themeColor="text1"/>
+                                <w:lang w:val="zh-CN"/>
+                              </w:rPr>
+                            </w:pPr>
+                            <w:r>
+                              <w:rPr>
+                                <w:color w:val="000000" w:themeColor="text1"/>
+                                <w:lang w:val="zh-CN"/>
+                              </w:rPr>
+                              <w:t>Année académique 2024-2025</w:t>
+                            </w:r>
+                          </w:p>
+                        </w:txbxContent>
+                      </wps:txbx>
+                      <wps:bodyPr rot="0" spcFirstLastPara="0" vertOverflow="overflow" horzOverflow="overflow" vert="horz" wrap="square" lIns="91440" tIns="45720" rIns="91440" bIns="45720" numCol="1" spcCol="0" rtlCol="0" fromWordArt="0" anchor="ctr" anchorCtr="0" forceAA="0" compatLnSpc="1">
+                        <a:noAutofit/>
+                      </wps:bodyPr>
+                    </wps:wsp>
+                  </a:graphicData>
+                </a:graphic>
+              </wp:anchor>
+            </w:drawing>
+          </mc:Choice>
+          <mc:Fallback>
+            <w:pict>
+              <v:shapetype w14:anchorId="7BF012FD" id="_x0000_t64" coordsize="21600,21600" o:spt="64" adj="2809,10800" path="m@28@0c@27@1@26@3@25@0l@21@4c@22@5@23@6@24@4xe">
+                <v:formulas>
+                  <v:f eqn="val #0"/>
+                  <v:f eqn="prod @0 41 9"/>
+                  <v:f eqn="prod @0 23 9"/>
+                  <v:f eqn="sum 0 0 @2"/>
+                  <v:f eqn="sum 21600 0 #0"/>
+                  <v:f eqn="sum 21600 0 @1"/>
+                  <v:f eqn="sum 21600 0 @3"/>
+                  <v:f eqn="sum #1 0 10800"/>
+                  <v:f eqn="sum 21600 0 #1"/>
+                  <v:f eqn="prod @8 2 3"/>
+                  <v:f eqn="prod @8 4 3"/>
+                  <v:f eqn="prod @8 2 1"/>
+                  <v:f eqn="sum 21600 0 @9"/>
+                  <v:f eqn="sum 21600 0 @10"/>
+                  <v:f eqn="sum 21600 0 @11"/>
+                  <v:f eqn="prod #1 2 3"/>
+                  <v:f eqn="prod #1 4 3"/>
+                  <v:f eqn="prod #1 2 1"/>
+                  <v:f eqn="sum 21600 0 @15"/>
+                  <v:f eqn="sum 21600 0 @16"/>
+                  <v:f eqn="sum 21600 0 @17"/>
+                  <v:f eqn="if @7 @14 0"/>
+                  <v:f eqn="if @7 @13 @15"/>
+                  <v:f eqn="if @7 @12 @16"/>
+                  <v:f eqn="if @7 21600 @17"/>
+                  <v:f eqn="if @7 0 @20"/>
+                  <v:f eqn="if @7 @9 @19"/>
+                  <v:f eqn="if @7 @10 @18"/>
+                  <v:f eqn="if @7 @11 21600"/>
+                  <v:f eqn="sum @24 0 @21"/>
+                  <v:f eqn="sum @4 0 @0"/>
+                  <v:f eqn="max @21 @25"/>
+                  <v:f eqn="min @24 @28"/>
+                  <v:f eqn="prod @0 2 1"/>
+                  <v:f eqn="sum 21600 0 @33"/>
+                  <v:f eqn="mid @26 @27"/>
+                  <v:f eqn="mid @24 @28"/>
+                  <v:f eqn="mid @22 @23"/>
+                  <v:f eqn="mid @21 @25"/>
+                </v:formulas>
+                <v:path o:connecttype="custom" o:connectlocs="@35,@0;@38,10800;@37,@4;@36,10800" o:connectangles="270,180,90,0" textboxrect="@31,@33,@32,@34"/>
+                <v:handles>
+                  <v:h position="topLeft,#0" yrange="0,4459"/>
+                  <v:h position="#1,bottomRight" xrange="8640,12960"/>
+                </v:handles>
+              </v:shapetype>
+              <v:shape id="Vague 1" o:spid="_x0000_s1028" type="#_x0000_t64" style="position:absolute;left:0;text-align:left;margin-left:0;margin-top:642.75pt;width:178.5pt;height:60.5pt;z-index:251660288;visibility:visible;mso-wrap-style:square;mso-wrap-distance-left:9pt;mso-wrap-distance-top:0;mso-wrap-distance-right:9pt;mso-wrap-distance-bottom:0;mso-position-horizontal:center;mso-position-horizontal-relative:margin;mso-position-vertical:absolute;mso-position-vertical-relative:text;v-text-anchor:middle" o:gfxdata="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" adj="3564" fillcolor="#70ad47 [3209]" strokecolor="#70ad47 [3209]" strokeweight="1pt">
+                <v:stroke joinstyle="miter"/>
+                <v:textbox>
+                  <w:txbxContent>
+                    <w:p>
+                      <w:pPr>
+                        <w:ind w:left="0"/>
+                        <w:jc w:val="center"/>
+                        <w:rPr>
+                          <w:color w:val="000000" w:themeColor="text1"/>
+                          <w:lang w:val="zh-CN"/>
+                        </w:rPr>
+                      </w:pPr>
+                      <w:r>
+                        <w:rPr>
+                          <w:color w:val="000000" w:themeColor="text1"/>
+                          <w:lang w:val="zh-CN"/>
+                        </w:rPr>
+                        <w:t>Année académique 2024-2025</w:t>
+                      </w:r>
+                    </w:p>
+                  </w:txbxContent>
+                </v:textbox>
+                <w10:wrap anchorx="margin"/>
+              </v:shape>
+            </w:pict>
+          </mc:Fallback>
+        </mc:AlternateContent>
+      </w:r>
+      <w:r>
+        <w:rPr>
+          <w:b/>
+          <w:noProof/>
+          <w:sz w:val="22"/>
+          <w:szCs w:val="22"/>
+        </w:rPr>
+        <w:drawing>
+          <wp:anchor distT="0" distB="0" distL="114300" distR="114300" simplePos="0" relativeHeight="251664384" behindDoc="0" locked="0" layoutInCell="1" allowOverlap="1" wp14:anchorId="041A650C" wp14:editId="1274CD8E">
+            <wp:simplePos x="0" y="0"/>
+            <wp:positionH relativeFrom="margin">
+              <wp:align>center</wp:align>
+            </wp:positionH>
+            <wp:positionV relativeFrom="paragraph">
+              <wp:posOffset>-233045</wp:posOffset>
+            </wp:positionV>
+            <wp:extent cx="1397635" cy="1477645"/>
+            <wp:effectExtent l="0" t="0" r="0" b="8890"/>
+            <wp:wrapNone/>
+            <wp:docPr id="3" name="Image 3" descr="C:\Users\MITSON INFORMATIQUE\AppData\Local\Microsoft\Windows\INetCache\Content.Word\téléchargé.png"/>
+            <wp:cNvGraphicFramePr>
+              <a:graphicFrameLocks xmlns:a="http://schemas.openxmlformats.org/drawingml/2006/main" noChangeAspect="1"/>
+            </wp:cNvGraphicFramePr>
+            <a:graphic xmlns:a="http://schemas.openxmlformats.org/drawingml/2006/main">
+              <a:graphicData uri="http://schemas.openxmlformats.org/drawingml/2006/picture">
+                <pic:pic xmlns:pic="http://schemas.openxmlformats.org/drawingml/2006/picture">
+                  <pic:nvPicPr>
+                    <pic:cNvPr id="3" name="Image 3" descr="C:\Users\MITSON INFORMATIQUE\AppData\Local\Microsoft\Windows\INetCache\Content.Word\téléchargé.png"/>
+                    <pic:cNvPicPr>
+                      <a:picLocks noChangeAspect="1" noChangeArrowheads="1"/>
+                    </pic:cNvPicPr>
+                  </pic:nvPicPr>
+                  <pic:blipFill>
+                    <a:blip r:embed="rId9">
+                      <a:extLst>
+                        <a:ext uri="{28A0092B-C50C-407E-A947-70E740481C1C}">
+                          <a14:useLocalDpi xmlns:a14="http://schemas.microsoft.com/office/drawing/2010/main" val="0"/>
+                        </a:ext>
+                      </a:extLst>
+                    </a:blip>
+                    <a:srcRect/>
+                    <a:stretch>
+                      <a:fillRect/>
+                    </a:stretch>
+                  </pic:blipFill>
+                  <pic:spPr>
+                    <a:xfrm>
+                      <a:off x="0" y="0"/>
+                      <a:ext cx="1397665" cy="1477548"/>
+                    </a:xfrm>
+                    <a:prstGeom prst="rect">
+                      <a:avLst/>
+                    </a:prstGeom>
+                    <a:noFill/>
+                    <a:ln>
+                      <a:noFill/>
+                    </a:ln>
+                  </pic:spPr>
+                </pic:pic>
+              </a:graphicData>
+            </a:graphic>
+          </wp:anchor>
+        </w:drawing>
       </w:r>
       <w:r>
         <w:rPr>
@@ -1656,15 +1660,7 @@
                                 <w:sz w:val="18"/>
                                 <w:szCs w:val="18"/>
                               </w:rPr>
-                              <w:t xml:space="preserve">ELECTRICAL AND </w:t>
-                            </w:r>
-                            <w:r>
-                              <w:rPr>
-                                <w:b/>
-                                <w:sz w:val="18"/>
-                                <w:szCs w:val="18"/>
-                              </w:rPr>
-                              <w:t>TELECOMMUNICATIONS ENGINEERING DEPARTMENT</w:t>
+                              <w:t>ELECTRICAL AND TELECOMMUNICATIONS ENGINEERING DEPARTMENT</w:t>
                             </w:r>
                           </w:p>
                           <w:p>
@@ -1737,7 +1733,7 @@
           </mc:Choice>
           <mc:Fallback>
             <w:pict>
-              <v:shape w14:anchorId="2F8697B0" id="Zone de texte 14" o:spid="_x0000_s1029" type="#_x0000_t202" style="position:absolute;left:0;text-align:left;margin-left:280.15pt;margin-top:-36.35pt;width:214.3pt;height:149pt;z-index:251662336;visibility:visible;mso-wrap-style:square;mso-wrap-distance-left:9pt;mso-wrap-distance-top:0;mso-wrap-distance-right:9pt;mso-wrap-distance-bottom:0;mso-position-horizontal:absolute;mso-position-horizontal-relative:margin;mso-position-vertical:absolute;mso-position-vertical-relative:text;v-text-anchor:top" o:gfxdata="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" filled="f" stroked="f" strokeweight=".5pt">
+              <v:shape w14:anchorId="2F8697B0" id="Zone de texte 14" o:spid="_x0000_s1029" type="#_x0000_t202" style="position:absolute;left:0;text-align:left;margin-left:280.15pt;margin-top:-36.35pt;width:214.3pt;height:149pt;z-index:251662336;visibility:visible;mso-wrap-style:square;mso-wrap-distance-left:9pt;mso-wrap-distance-top:0;mso-wrap-distance-right:9pt;mso-wrap-distance-bottom:0;mso-position-horizontal:absolute;mso-position-horizontal-relative:margin;mso-position-vertical:absolute;mso-position-vertical-relative:text;v-text-anchor:top" o:gfxdata="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" filled="f" stroked="f" strokeweight=".5pt">
                 <v:textbox>
                   <w:txbxContent>
                     <w:p>
@@ -1940,15 +1936,7 @@
                           <w:sz w:val="18"/>
                           <w:szCs w:val="18"/>
                         </w:rPr>
-                        <w:t xml:space="preserve">ELECTRICAL AND </w:t>
-                      </w:r>
-                      <w:r>
-                        <w:rPr>
-                          <w:b/>
-                          <w:sz w:val="18"/>
-                          <w:szCs w:val="18"/>
-                        </w:rPr>
-                        <w:t>TELECOMMUNICATIONS ENGINEERING DEPARTMENT</w:t>
+                        <w:t>ELECTRICAL AND TELECOMMUNICATIONS ENGINEERING DEPARTMENT</w:t>
                       </w:r>
                     </w:p>
                     <w:p>
@@ -2106,6 +2094,7 @@
         </w:rPr>
         <w:br/>
       </w:r>
+      <w:bookmarkEnd w:id="1"/>
       <w:r>
         <w:rPr>
           <w:sz w:val="22"/>
@@ -2217,7 +2206,7 @@
         </w:rPr>
         <w:br/>
       </w:r>
-      <w:bookmarkStart w:id="0" w:name="_Hlk192121246"/>
+      <w:bookmarkStart w:id="2" w:name="_Hlk192121246"/>
     </w:p>
     <w:p>
       <w:pPr>
@@ -2245,54 +2234,33 @@
           <w:sz w:val="22"/>
           <w:szCs w:val="22"/>
         </w:rPr>
-        <w:t>Examinateur</w:t>
-      </w:r>
+        <w:t>Examinateur:</w:t>
+      </w:r>
+      <w:proofErr w:type="gramEnd"/>
       <w:r>
         <w:rPr>
           <w:sz w:val="22"/>
           <w:szCs w:val="22"/>
         </w:rPr>
-        <w:t>:</w:t>
-      </w:r>
-      <w:proofErr w:type="gramEnd"/>
+        <w:t xml:space="preserve"> </w:t>
+      </w:r>
+      <w:proofErr w:type="spellStart"/>
       <w:r>
         <w:rPr>
           <w:sz w:val="22"/>
           <w:szCs w:val="22"/>
         </w:rPr>
-        <w:t xml:space="preserve"> </w:t>
-      </w:r>
-      <w:proofErr w:type="spellStart"/>
+        <w:t>M.Amos</w:t>
+      </w:r>
+      <w:proofErr w:type="spellEnd"/>
       <w:r>
         <w:rPr>
           <w:sz w:val="22"/>
           <w:szCs w:val="22"/>
         </w:rPr>
-        <w:t>M.</w:t>
-      </w:r>
-      <w:r>
-        <w:rPr>
-          <w:sz w:val="22"/>
-          <w:szCs w:val="22"/>
-        </w:rPr>
-        <w:t>Amos</w:t>
-      </w:r>
-      <w:proofErr w:type="spellEnd"/>
-      <w:r>
-        <w:rPr>
-          <w:sz w:val="22"/>
-          <w:szCs w:val="22"/>
-        </w:rPr>
-        <w:t xml:space="preserve"> </w:t>
-      </w:r>
-      <w:r>
-        <w:rPr>
-          <w:sz w:val="22"/>
-          <w:szCs w:val="22"/>
-        </w:rPr>
-        <w:t>MBIETI</w:t>
-      </w:r>
-      <w:bookmarkEnd w:id="0"/>
+        <w:t xml:space="preserve"> MBIETI</w:t>
+      </w:r>
+      <w:bookmarkEnd w:id="2"/>
       <w:r>
         <w:rPr>
           <w:sz w:val="22"/>
@@ -2362,7 +2330,13 @@
     <w:sdt>
       <w:sdtPr>
         <w:rPr>
-          <w:lang w:val="fr-FR"/>
+          <w:rFonts w:ascii="Times New Roman" w:eastAsia="Times New Roman" w:hAnsi="Times New Roman" w:cs="Times New Roman"/>
+          <w:color w:val="000000"/>
+          <w:kern w:val="2"/>
+          <w:sz w:val="24"/>
+          <w:szCs w:val="24"/>
+          <w:lang w:val="fr-FR" w:eastAsia="fr-FR"/>
+          <w14:ligatures w14:val="standardContextual"/>
         </w:rPr>
         <w:id w:val="-1704773163"/>
         <w:docPartObj>
@@ -2372,21 +2346,14 @@
       </w:sdtPr>
       <w:sdtEndPr>
         <w:rPr>
-          <w:rFonts w:ascii="Times New Roman" w:eastAsia="Times New Roman" w:hAnsi="Times New Roman" w:cs="Times New Roman"/>
-          <w:b/>
-          <w:bCs/>
-          <w:color w:val="000000"/>
-          <w:kern w:val="2"/>
-          <w:sz w:val="24"/>
-          <w:szCs w:val="24"/>
-          <w:lang w:eastAsia="fr-FR"/>
-          <w14:ligatures w14:val="standardContextual"/>
+          <w:b/>
+          <w:bCs/>
         </w:rPr>
       </w:sdtEndPr>
       <w:sdtContent>
         <w:p>
           <w:pPr>
-            <w:pStyle w:val="En-ttedetabledesmatires"/>
+            <w:pStyle w:val="TOCHeading"/>
           </w:pPr>
           <w:r>
             <w:rPr>
@@ -2397,7 +2364,7 @@
         </w:p>
         <w:p>
           <w:pPr>
-            <w:pStyle w:val="TM1"/>
+            <w:pStyle w:val="TOC1"/>
             <w:tabs>
               <w:tab w:val="left" w:pos="440"/>
               <w:tab w:val="right" w:leader="dot" w:pos="9016"/>
@@ -2418,7 +2385,7 @@
           <w:hyperlink w:anchor="_Toc199680899" w:history="1">
             <w:r>
               <w:rPr>
-                <w:rStyle w:val="Lienhypertexte"/>
+                <w:rStyle w:val="Hyperlink"/>
                 <w:noProof/>
               </w:rPr>
               <w:t>I.</w:t>
@@ -2431,7 +2398,7 @@
             </w:r>
             <w:r>
               <w:rPr>
-                <w:rStyle w:val="Lienhypertexte"/>
+                <w:rStyle w:val="Hyperlink"/>
                 <w:b/>
                 <w:bCs/>
                 <w:noProof/>
@@ -2490,7 +2457,7 @@
         </w:p>
         <w:p>
           <w:pPr>
-            <w:pStyle w:val="TM2"/>
+            <w:pStyle w:val="TOC2"/>
             <w:tabs>
               <w:tab w:val="left" w:pos="660"/>
               <w:tab w:val="right" w:leader="dot" w:pos="9016"/>
@@ -2502,7 +2469,7 @@
           <w:hyperlink w:anchor="_Toc199680900" w:history="1">
             <w:r>
               <w:rPr>
-                <w:rStyle w:val="Lienhypertexte"/>
+                <w:rStyle w:val="Hyperlink"/>
                 <w:b/>
                 <w:bCs/>
                 <w:noProof/>
@@ -2517,7 +2484,7 @@
             </w:r>
             <w:r>
               <w:rPr>
-                <w:rStyle w:val="Lienhypertexte"/>
+                <w:rStyle w:val="Hyperlink"/>
                 <w:b/>
                 <w:bCs/>
                 <w:noProof/>
@@ -2576,7 +2543,7 @@
         </w:p>
         <w:p>
           <w:pPr>
-            <w:pStyle w:val="TM2"/>
+            <w:pStyle w:val="TOC2"/>
             <w:tabs>
               <w:tab w:val="left" w:pos="660"/>
               <w:tab w:val="right" w:leader="dot" w:pos="9016"/>
@@ -2588,7 +2555,7 @@
           <w:hyperlink w:anchor="_Toc199680901" w:history="1">
             <w:r>
               <w:rPr>
-                <w:rStyle w:val="Lienhypertexte"/>
+                <w:rStyle w:val="Hyperlink"/>
                 <w:b/>
                 <w:bCs/>
                 <w:noProof/>
@@ -2603,7 +2570,7 @@
             </w:r>
             <w:r>
               <w:rPr>
-                <w:rStyle w:val="Lienhypertexte"/>
+                <w:rStyle w:val="Hyperlink"/>
                 <w:b/>
                 <w:bCs/>
                 <w:noProof/>
@@ -2662,7 +2629,7 @@
         </w:p>
         <w:p>
           <w:pPr>
-            <w:pStyle w:val="TM2"/>
+            <w:pStyle w:val="TOC2"/>
             <w:tabs>
               <w:tab w:val="right" w:leader="dot" w:pos="9016"/>
             </w:tabs>
@@ -2673,7 +2640,7 @@
           <w:hyperlink w:anchor="_Toc199680902" w:history="1">
             <w:r>
               <w:rPr>
-                <w:rStyle w:val="Lienhypertexte"/>
+                <w:rStyle w:val="Hyperlink"/>
                 <w:b/>
                 <w:bCs/>
                 <w:noProof/>
@@ -2732,7 +2699,7 @@
         </w:p>
         <w:p>
           <w:pPr>
-            <w:pStyle w:val="TM2"/>
+            <w:pStyle w:val="TOC2"/>
             <w:tabs>
               <w:tab w:val="right" w:leader="dot" w:pos="9016"/>
             </w:tabs>
@@ -2743,7 +2710,7 @@
           <w:hyperlink w:anchor="_Toc199680903" w:history="1">
             <w:r>
               <w:rPr>
-                <w:rStyle w:val="Lienhypertexte"/>
+                <w:rStyle w:val="Hyperlink"/>
                 <w:b/>
                 <w:bCs/>
                 <w:noProof/>
@@ -2802,7 +2769,7 @@
         </w:p>
         <w:p>
           <w:pPr>
-            <w:pStyle w:val="TM2"/>
+            <w:pStyle w:val="TOC2"/>
             <w:tabs>
               <w:tab w:val="right" w:leader="dot" w:pos="9016"/>
             </w:tabs>
@@ -2813,7 +2780,7 @@
           <w:hyperlink w:anchor="_Toc199680904" w:history="1">
             <w:r>
               <w:rPr>
-                <w:rStyle w:val="Lienhypertexte"/>
+                <w:rStyle w:val="Hyperlink"/>
                 <w:b/>
                 <w:bCs/>
                 <w:noProof/>
@@ -2822,7 +2789,7 @@
             </w:r>
             <w:r>
               <w:rPr>
-                <w:rStyle w:val="Lienhypertexte"/>
+                <w:rStyle w:val="Hyperlink"/>
                 <w:noProof/>
               </w:rPr>
               <w:t>:</w:t>
@@ -2879,7 +2846,7 @@
         </w:p>
         <w:p>
           <w:pPr>
-            <w:pStyle w:val="TM2"/>
+            <w:pStyle w:val="TOC2"/>
             <w:tabs>
               <w:tab w:val="right" w:leader="dot" w:pos="9016"/>
             </w:tabs>
@@ -2890,7 +2857,7 @@
           <w:hyperlink w:anchor="_Toc199680905" w:history="1">
             <w:r>
               <w:rPr>
-                <w:rStyle w:val="Lienhypertexte"/>
+                <w:rStyle w:val="Hyperlink"/>
                 <w:b/>
                 <w:bCs/>
                 <w:noProof/>
@@ -2949,7 +2916,7 @@
         </w:p>
         <w:p>
           <w:pPr>
-            <w:pStyle w:val="TM2"/>
+            <w:pStyle w:val="TOC2"/>
             <w:tabs>
               <w:tab w:val="right" w:leader="dot" w:pos="9016"/>
             </w:tabs>
@@ -2960,7 +2927,7 @@
           <w:hyperlink w:anchor="_Toc199680906" w:history="1">
             <w:r>
               <w:rPr>
-                <w:rStyle w:val="Lienhypertexte"/>
+                <w:rStyle w:val="Hyperlink"/>
                 <w:b/>
                 <w:bCs/>
                 <w:noProof/>
@@ -3019,7 +2986,7 @@
         </w:p>
         <w:p>
           <w:pPr>
-            <w:pStyle w:val="TM1"/>
+            <w:pStyle w:val="TOC1"/>
             <w:tabs>
               <w:tab w:val="left" w:pos="440"/>
               <w:tab w:val="right" w:leader="dot" w:pos="9016"/>
@@ -3031,7 +2998,7 @@
           <w:hyperlink w:anchor="_Toc199680907" w:history="1">
             <w:r>
               <w:rPr>
-                <w:rStyle w:val="Lienhypertexte"/>
+                <w:rStyle w:val="Hyperlink"/>
                 <w:b/>
                 <w:bCs/>
                 <w:noProof/>
@@ -3046,7 +3013,7 @@
             </w:r>
             <w:r>
               <w:rPr>
-                <w:rStyle w:val="Lienhypertexte"/>
+                <w:rStyle w:val="Hyperlink"/>
                 <w:b/>
                 <w:bCs/>
                 <w:noProof/>
@@ -3105,7 +3072,7 @@
         </w:p>
         <w:p>
           <w:pPr>
-            <w:pStyle w:val="TM2"/>
+            <w:pStyle w:val="TOC2"/>
             <w:tabs>
               <w:tab w:val="left" w:pos="660"/>
               <w:tab w:val="right" w:leader="dot" w:pos="9016"/>
@@ -3117,7 +3084,7 @@
           <w:hyperlink w:anchor="_Toc199680908" w:history="1">
             <w:r>
               <w:rPr>
-                <w:rStyle w:val="Lienhypertexte"/>
+                <w:rStyle w:val="Hyperlink"/>
                 <w:b/>
                 <w:bCs/>
                 <w:noProof/>
@@ -3132,7 +3099,7 @@
             </w:r>
             <w:r>
               <w:rPr>
-                <w:rStyle w:val="Lienhypertexte"/>
+                <w:rStyle w:val="Hyperlink"/>
                 <w:b/>
                 <w:bCs/>
                 <w:noProof/>
@@ -3191,7 +3158,7 @@
         </w:p>
         <w:p>
           <w:pPr>
-            <w:pStyle w:val="TM2"/>
+            <w:pStyle w:val="TOC2"/>
             <w:tabs>
               <w:tab w:val="left" w:pos="660"/>
               <w:tab w:val="right" w:leader="dot" w:pos="9016"/>
@@ -3203,7 +3170,7 @@
           <w:hyperlink w:anchor="_Toc199680909" w:history="1">
             <w:r>
               <w:rPr>
-                <w:rStyle w:val="Lienhypertexte"/>
+                <w:rStyle w:val="Hyperlink"/>
                 <w:b/>
                 <w:bCs/>
                 <w:noProof/>
@@ -3218,7 +3185,7 @@
             </w:r>
             <w:r>
               <w:rPr>
-                <w:rStyle w:val="Lienhypertexte"/>
+                <w:rStyle w:val="Hyperlink"/>
                 <w:b/>
                 <w:bCs/>
                 <w:noProof/>
@@ -3277,7 +3244,7 @@
         </w:p>
         <w:p>
           <w:pPr>
-            <w:pStyle w:val="TM1"/>
+            <w:pStyle w:val="TOC1"/>
             <w:tabs>
               <w:tab w:val="right" w:leader="dot" w:pos="9016"/>
             </w:tabs>
@@ -3288,7 +3255,7 @@
           <w:hyperlink w:anchor="_Toc199680910" w:history="1">
             <w:r>
               <w:rPr>
-                <w:rStyle w:val="Lienhypertexte"/>
+                <w:rStyle w:val="Hyperlink"/>
                 <w:b/>
                 <w:bCs/>
                 <w:noProof/>
@@ -3553,7 +3520,7 @@
     </w:p>
     <w:p>
       <w:pPr>
-        <w:pStyle w:val="Paragraphedeliste"/>
+        <w:pStyle w:val="ListParagraph"/>
         <w:numPr>
           <w:ilvl w:val="0"/>
           <w:numId w:val="1"/>
@@ -3564,7 +3531,7 @@
           <w:szCs w:val="28"/>
         </w:rPr>
       </w:pPr>
-      <w:bookmarkStart w:id="1" w:name="_Toc199680899"/>
+      <w:bookmarkStart w:id="3" w:name="_Toc199680899"/>
       <w:r>
         <w:rPr>
           <w:b/>
@@ -3575,20 +3542,17 @@
         <w:lastRenderedPageBreak/>
         <w:t>INSTALLATION DE VS CODE, DJANGO ET LEUR INTEGRATION</w:t>
       </w:r>
-      <w:bookmarkEnd w:id="1"/>
+      <w:bookmarkEnd w:id="3"/>
     </w:p>
     <w:p/>
     <w:p>
       <w:r>
-        <w:t xml:space="preserve">Dans ce rapport, nous allons expliquer en détail comment installer Visual Studio Code (VS Code) et Django, comment intégrer Django à VS Code, et quels plugins sont nécessaires pour créer un </w:t>
-      </w:r>
-      <w:r>
-        <w:t>logiciel ou une application dans cet environnement.</w:t>
-      </w:r>
-    </w:p>
-    <w:p>
-      <w:pPr>
-        <w:pStyle w:val="Paragraphedeliste"/>
+        <w:t>Dans ce rapport, nous allons expliquer en détail comment installer Visual Studio Code (VS Code) et Django, comment intégrer Django à VS Code, et quels plugins sont nécessaires pour créer un logiciel ou une application dans cet environnement.</w:t>
+      </w:r>
+    </w:p>
+    <w:p>
+      <w:pPr>
+        <w:pStyle w:val="ListParagraph"/>
         <w:numPr>
           <w:ilvl w:val="0"/>
           <w:numId w:val="2"/>
@@ -3599,7 +3563,7 @@
           <w:bCs/>
         </w:rPr>
       </w:pPr>
-      <w:bookmarkStart w:id="2" w:name="_Toc199680900"/>
+      <w:bookmarkStart w:id="4" w:name="_Toc199680900"/>
       <w:r>
         <w:rPr>
           <w:b/>
@@ -3607,7 +3571,7 @@
         </w:rPr>
         <w:t>Installation de VS Code</w:t>
       </w:r>
-      <w:bookmarkEnd w:id="2"/>
+      <w:bookmarkEnd w:id="4"/>
     </w:p>
     <w:p>
       <w:pPr>
@@ -3626,7 +3590,7 @@
     </w:p>
     <w:p>
       <w:pPr>
-        <w:pStyle w:val="Paragraphedeliste"/>
+        <w:pStyle w:val="ListParagraph"/>
         <w:numPr>
           <w:ilvl w:val="0"/>
           <w:numId w:val="3"/>
@@ -3638,17 +3602,14 @@
     </w:p>
     <w:p>
       <w:pPr>
-        <w:pStyle w:val="Paragraphedeliste"/>
+        <w:pStyle w:val="ListParagraph"/>
         <w:numPr>
           <w:ilvl w:val="0"/>
           <w:numId w:val="3"/>
         </w:numPr>
       </w:pPr>
       <w:r>
-        <w:t xml:space="preserve">Téléchargez la version correspondant </w:t>
-      </w:r>
-      <w:r>
-        <w:t>à votre système d'exploitation (Windows, MacOs, ou Linux).</w:t>
+        <w:t>Téléchargez la version correspondant à votre système d'exploitation (Windows, MacOs, ou Linux).</w:t>
       </w:r>
     </w:p>
     <w:p/>
@@ -3693,7 +3654,7 @@
     <w:p/>
     <w:p>
       <w:pPr>
-        <w:pStyle w:val="Paragraphedeliste"/>
+        <w:pStyle w:val="ListParagraph"/>
         <w:numPr>
           <w:ilvl w:val="0"/>
           <w:numId w:val="2"/>
@@ -3704,7 +3665,7 @@
           <w:bCs/>
         </w:rPr>
       </w:pPr>
-      <w:bookmarkStart w:id="3" w:name="_Toc199680901"/>
+      <w:bookmarkStart w:id="5" w:name="_Toc199680901"/>
       <w:r>
         <w:rPr>
           <w:b/>
@@ -3712,7 +3673,7 @@
         </w:rPr>
         <w:t>Installation de Django</w:t>
       </w:r>
-      <w:bookmarkEnd w:id="3"/>
+      <w:bookmarkEnd w:id="5"/>
     </w:p>
     <w:p>
       <w:pPr>
@@ -3770,22 +3731,19 @@
     </w:p>
     <w:p>
       <w:pPr>
-        <w:pStyle w:val="Paragraphedeliste"/>
+        <w:pStyle w:val="ListParagraph"/>
         <w:numPr>
           <w:ilvl w:val="0"/>
           <w:numId w:val="4"/>
         </w:numPr>
       </w:pPr>
       <w:r>
-        <w:t>Ouvrez un te</w:t>
-      </w:r>
-      <w:r>
-        <w:t>rminal ou une invite de commande.</w:t>
-      </w:r>
-    </w:p>
-    <w:p>
-      <w:pPr>
-        <w:pStyle w:val="Paragraphedeliste"/>
+        <w:t>Ouvrez un terminal ou une invite de commande.</w:t>
+      </w:r>
+    </w:p>
+    <w:p>
+      <w:pPr>
+        <w:pStyle w:val="ListParagraph"/>
         <w:numPr>
           <w:ilvl w:val="0"/>
           <w:numId w:val="4"/>
@@ -3803,7 +3761,7 @@
     <w:p/>
     <w:p>
       <w:pPr>
-        <w:pStyle w:val="Paragraphedeliste"/>
+        <w:pStyle w:val="ListParagraph"/>
         <w:numPr>
           <w:ilvl w:val="0"/>
           <w:numId w:val="5"/>
@@ -3818,20 +3776,17 @@
       </w:r>
       <w:proofErr w:type="spellEnd"/>
       <w:r>
-        <w:t xml:space="preserve"> Python to PATH" lors de </w:t>
-      </w:r>
-      <w:r>
-        <w:t>l'installation.</w:t>
-      </w:r>
-    </w:p>
-    <w:p>
-      <w:pPr>
-        <w:pStyle w:val="Paragraphedeliste"/>
-      </w:pPr>
-    </w:p>
-    <w:p>
-      <w:pPr>
-        <w:pStyle w:val="Paragraphedeliste"/>
+        <w:t xml:space="preserve"> Python to PATH" lors de l'installation.</w:t>
+      </w:r>
+    </w:p>
+    <w:p>
+      <w:pPr>
+        <w:pStyle w:val="ListParagraph"/>
+      </w:pPr>
+    </w:p>
+    <w:p>
+      <w:pPr>
+        <w:pStyle w:val="ListParagraph"/>
       </w:pPr>
       <w:r>
         <w:t>Étape 2 : Installer Django</w:t>
@@ -3839,7 +3794,7 @@
     </w:p>
     <w:p>
       <w:pPr>
-        <w:pStyle w:val="Paragraphedeliste"/>
+        <w:pStyle w:val="ListParagraph"/>
         <w:numPr>
           <w:ilvl w:val="0"/>
           <w:numId w:val="5"/>
@@ -3859,7 +3814,7 @@
     </w:p>
     <w:p>
       <w:pPr>
-        <w:pStyle w:val="Paragraphedeliste"/>
+        <w:pStyle w:val="ListParagraph"/>
       </w:pPr>
       <w:r>
         <w:t xml:space="preserve">   </w:t>
@@ -3867,7 +3822,7 @@
     </w:p>
     <w:p>
       <w:pPr>
-        <w:pStyle w:val="Paragraphedeliste"/>
+        <w:pStyle w:val="ListParagraph"/>
         <w:rPr>
           <w:b/>
           <w:bCs/>
@@ -3901,7 +3856,7 @@
     </w:p>
     <w:p>
       <w:pPr>
-        <w:pStyle w:val="Paragraphedeliste"/>
+        <w:pStyle w:val="ListParagraph"/>
       </w:pPr>
       <w:r>
         <w:t xml:space="preserve">   </w:t>
@@ -3909,7 +3864,7 @@
     </w:p>
     <w:p>
       <w:pPr>
-        <w:pStyle w:val="Paragraphedeliste"/>
+        <w:pStyle w:val="ListParagraph"/>
         <w:numPr>
           <w:ilvl w:val="0"/>
           <w:numId w:val="5"/>
@@ -3930,7 +3885,7 @@
     </w:p>
     <w:p>
       <w:pPr>
-        <w:pStyle w:val="Paragraphedeliste"/>
+        <w:pStyle w:val="ListParagraph"/>
       </w:pPr>
       <w:r>
         <w:t xml:space="preserve">  </w:t>
@@ -3938,7 +3893,7 @@
     </w:p>
     <w:p>
       <w:pPr>
-        <w:pStyle w:val="Paragraphedeliste"/>
+        <w:pStyle w:val="ListParagraph"/>
         <w:rPr>
           <w:b/>
           <w:bCs/>
@@ -3997,7 +3952,7 @@
     </w:p>
     <w:p>
       <w:pPr>
-        <w:pStyle w:val="Paragraphedeliste"/>
+        <w:pStyle w:val="ListParagraph"/>
         <w:rPr>
           <w:b/>
           <w:bCs/>
@@ -4060,7 +4015,7 @@
     </w:p>
     <w:p>
       <w:pPr>
-        <w:pStyle w:val="Paragraphedeliste"/>
+        <w:pStyle w:val="ListParagraph"/>
         <w:rPr>
           <w:sz w:val="28"/>
           <w:szCs w:val="28"/>
@@ -4076,7 +4031,7 @@
     </w:p>
     <w:p>
       <w:pPr>
-        <w:pStyle w:val="Paragraphedeliste"/>
+        <w:pStyle w:val="ListParagraph"/>
         <w:numPr>
           <w:ilvl w:val="0"/>
           <w:numId w:val="5"/>
@@ -4088,7 +4043,7 @@
     </w:p>
     <w:p>
       <w:pPr>
-        <w:pStyle w:val="Paragraphedeliste"/>
+        <w:pStyle w:val="ListParagraph"/>
       </w:pPr>
       <w:r>
         <w:t xml:space="preserve">   </w:t>
@@ -4096,7 +4051,7 @@
     </w:p>
     <w:p>
       <w:pPr>
-        <w:pStyle w:val="Paragraphedeliste"/>
+        <w:pStyle w:val="ListParagraph"/>
         <w:rPr>
           <w:b/>
           <w:bCs/>
@@ -4138,9 +4093,9 @@
     </w:p>
     <w:p>
       <w:pPr>
-        <w:pStyle w:val="Titre2"/>
-      </w:pPr>
-      <w:bookmarkStart w:id="4" w:name="_Toc199680902"/>
+        <w:pStyle w:val="Heading2"/>
+      </w:pPr>
+      <w:bookmarkStart w:id="6" w:name="_Toc199680902"/>
       <w:r>
         <w:rPr>
           <w:b/>
@@ -4148,15 +4103,12 @@
         </w:rPr>
         <w:t>3. Intégrer Django à VS Code</w:t>
       </w:r>
-      <w:bookmarkEnd w:id="4"/>
+      <w:bookmarkEnd w:id="6"/>
     </w:p>
     <w:p/>
     <w:p>
       <w:r>
-        <w:t xml:space="preserve">Une fois Django installé, vous pouvez l'utiliser dans VS Code pour développer des applications. Voici les étapes pour </w:t>
-      </w:r>
-      <w:r>
-        <w:t>configurer un environnement de travail Django dans VS Code.</w:t>
+        <w:t>Une fois Django installé, vous pouvez l'utiliser dans VS Code pour développer des applications. Voici les étapes pour configurer un environnement de travail Django dans VS Code.</w:t>
       </w:r>
     </w:p>
     <w:p/>
@@ -4168,7 +4120,7 @@
     <w:p/>
     <w:p>
       <w:pPr>
-        <w:pStyle w:val="Paragraphedeliste"/>
+        <w:pStyle w:val="ListParagraph"/>
         <w:numPr>
           <w:ilvl w:val="0"/>
           <w:numId w:val="5"/>
@@ -4180,7 +4132,7 @@
     </w:p>
     <w:p>
       <w:pPr>
-        <w:pStyle w:val="Paragraphedeliste"/>
+        <w:pStyle w:val="ListParagraph"/>
         <w:numPr>
           <w:ilvl w:val="0"/>
           <w:numId w:val="5"/>
@@ -4212,17 +4164,14 @@
     </w:p>
     <w:p>
       <w:pPr>
-        <w:pStyle w:val="Paragraphedeliste"/>
+        <w:pStyle w:val="ListParagraph"/>
         <w:numPr>
           <w:ilvl w:val="0"/>
           <w:numId w:val="6"/>
         </w:numPr>
       </w:pPr>
       <w:r>
-        <w:t>Créez un projet Dja</w:t>
-      </w:r>
-      <w:r>
-        <w:t>ngo :</w:t>
+        <w:t>Créez un projet Django :</w:t>
       </w:r>
     </w:p>
     <w:p>
@@ -4295,7 +4244,7 @@
     </w:p>
     <w:p>
       <w:pPr>
-        <w:pStyle w:val="Paragraphedeliste"/>
+        <w:pStyle w:val="ListParagraph"/>
         <w:numPr>
           <w:ilvl w:val="0"/>
           <w:numId w:val="6"/>
@@ -4354,7 +4303,7 @@
     </w:p>
     <w:p>
       <w:pPr>
-        <w:pStyle w:val="Paragraphedeliste"/>
+        <w:pStyle w:val="ListParagraph"/>
         <w:numPr>
           <w:ilvl w:val="0"/>
           <w:numId w:val="6"/>
@@ -4419,10 +4368,7 @@
     </w:p>
     <w:p>
       <w:r>
-        <w:t xml:space="preserve">Vous verrez un message </w:t>
-      </w:r>
-      <w:r>
-        <w:t>indiquant que le serveur est en cours d'exécution à l'adresse `</w:t>
+        <w:t>Vous verrez un message indiquant que le serveur est en cours d'exécution à l'adresse `</w:t>
       </w:r>
       <w:r>
         <w:rPr>
@@ -4518,7 +4464,7 @@
     </w:p>
     <w:p>
       <w:pPr>
-        <w:pStyle w:val="Paragraphedeliste"/>
+        <w:pStyle w:val="ListParagraph"/>
         <w:numPr>
           <w:ilvl w:val="0"/>
           <w:numId w:val="6"/>
@@ -4530,44 +4476,38 @@
     </w:p>
     <w:p>
       <w:pPr>
-        <w:pStyle w:val="Paragraphedeliste"/>
+        <w:pStyle w:val="ListParagraph"/>
         <w:numPr>
           <w:ilvl w:val="0"/>
           <w:numId w:val="6"/>
         </w:numPr>
       </w:pPr>
       <w:r>
-        <w:t>Cliquez sur "File &gt; Open</w:t>
-      </w:r>
-      <w:r>
-        <w:t xml:space="preserve"> Folder" et sélectionnez le dossier contenant votre projet Django.</w:t>
-      </w:r>
-    </w:p>
-    <w:p>
-      <w:pPr>
-        <w:pStyle w:val="Paragraphedeliste"/>
+        <w:t>Cliquez sur "File &gt; Open Folder" et sélectionnez le dossier contenant votre projet Django.</w:t>
+      </w:r>
+    </w:p>
+    <w:p>
+      <w:pPr>
+        <w:pStyle w:val="ListParagraph"/>
         <w:numPr>
           <w:ilvl w:val="0"/>
           <w:numId w:val="6"/>
         </w:numPr>
       </w:pPr>
       <w:r>
-        <w:t>Si vous n'avez pas encore configuré Python dans VS Code, une notification apparaîtra pour vous demander de sélectionner un interpréteur Python. Cliquez dessus et sélectionnez l'interpréteur</w:t>
-      </w:r>
-      <w:r>
-        <w:t xml:space="preserve"> Python installé.</w:t>
+        <w:t>Si vous n'avez pas encore configuré Python dans VS Code, une notification apparaîtra pour vous demander de sélectionner un interpréteur Python. Cliquez dessus et sélectionnez l'interpréteur Python installé.</w:t>
       </w:r>
     </w:p>
     <w:p/>
     <w:p>
       <w:pPr>
-        <w:pStyle w:val="Titre2"/>
-        <w:rPr>
-          <w:b/>
-          <w:bCs/>
-        </w:rPr>
-      </w:pPr>
-      <w:bookmarkStart w:id="5" w:name="_Toc199680903"/>
+        <w:pStyle w:val="Heading2"/>
+        <w:rPr>
+          <w:b/>
+          <w:bCs/>
+        </w:rPr>
+      </w:pPr>
+      <w:bookmarkStart w:id="7" w:name="_Toc199680903"/>
       <w:r>
         <w:rPr>
           <w:b/>
@@ -4575,7 +4515,7 @@
         </w:rPr>
         <w:t>4.Plugins nécessaires dans VS Code</w:t>
       </w:r>
-      <w:bookmarkEnd w:id="5"/>
+      <w:bookmarkEnd w:id="7"/>
     </w:p>
     <w:p>
       <w:r>
@@ -4600,7 +4540,7 @@
     </w:p>
     <w:p>
       <w:pPr>
-        <w:pStyle w:val="Paragraphedeliste"/>
+        <w:pStyle w:val="ListParagraph"/>
         <w:numPr>
           <w:ilvl w:val="0"/>
           <w:numId w:val="7"/>
@@ -4633,7 +4573,7 @@
     <w:p/>
     <w:p>
       <w:pPr>
-        <w:pStyle w:val="Paragraphedeliste"/>
+        <w:pStyle w:val="ListParagraph"/>
         <w:numPr>
           <w:ilvl w:val="0"/>
           <w:numId w:val="7"/>
@@ -4668,10 +4608,7 @@
     </w:p>
     <w:p>
       <w:r>
-        <w:t xml:space="preserve">   - Ajoute des fonctionnalités spécifiques pour Django, comme la coloration syntaxique pour les fichiers `.html` de Django (avec les bali</w:t>
-      </w:r>
-      <w:r>
-        <w:t xml:space="preserve">ses </w:t>
+        <w:t xml:space="preserve">   - Ajoute des fonctionnalités spécifiques pour Django, comme la coloration syntaxique pour les fichiers `.html` de Django (avec les balises </w:t>
       </w:r>
       <w:proofErr w:type="gramStart"/>
       <w:r>
@@ -4684,7 +4621,7 @@
     </w:p>
     <w:p>
       <w:pPr>
-        <w:pStyle w:val="Paragraphedeliste"/>
+        <w:pStyle w:val="ListParagraph"/>
         <w:numPr>
           <w:ilvl w:val="0"/>
           <w:numId w:val="7"/>
@@ -4722,7 +4659,7 @@
     </w:p>
     <w:p>
       <w:pPr>
-        <w:pStyle w:val="Paragraphedeliste"/>
+        <w:pStyle w:val="ListParagraph"/>
         <w:numPr>
           <w:ilvl w:val="0"/>
           <w:numId w:val="7"/>
@@ -4746,7 +4683,7 @@
     </w:p>
     <w:p>
       <w:pPr>
-        <w:pStyle w:val="Paragraphedeliste"/>
+        <w:pStyle w:val="ListParagraph"/>
         <w:numPr>
           <w:ilvl w:val="0"/>
           <w:numId w:val="7"/>
@@ -4774,14 +4711,7 @@
           <w:b/>
           <w:bCs/>
         </w:rPr>
-        <w:t>Fo</w:t>
-      </w:r>
-      <w:r>
-        <w:rPr>
-          <w:b/>
-          <w:bCs/>
-        </w:rPr>
-        <w:t>rmatter</w:t>
+        <w:t>Formatter</w:t>
       </w:r>
       <w:r>
         <w:t>:</w:t>
@@ -4801,7 +4731,7 @@
     </w:p>
     <w:p>
       <w:pPr>
-        <w:pStyle w:val="Paragraphedeliste"/>
+        <w:pStyle w:val="ListParagraph"/>
         <w:numPr>
           <w:ilvl w:val="0"/>
           <w:numId w:val="7"/>
@@ -4852,9 +4782,9 @@
     <w:p/>
     <w:p>
       <w:pPr>
-        <w:pStyle w:val="Titre2"/>
-      </w:pPr>
-      <w:bookmarkStart w:id="6" w:name="_Toc199680904"/>
+        <w:pStyle w:val="Heading2"/>
+      </w:pPr>
+      <w:bookmarkStart w:id="8" w:name="_Toc199680904"/>
       <w:r>
         <w:rPr>
           <w:b/>
@@ -4865,7 +4795,7 @@
       <w:r>
         <w:t>:</w:t>
       </w:r>
-      <w:bookmarkEnd w:id="6"/>
+      <w:bookmarkEnd w:id="8"/>
     </w:p>
     <w:p>
       <w:r>
@@ -4874,10 +4804,7 @@
     </w:p>
     <w:p>
       <w:r>
-        <w:t xml:space="preserve">   - Écrivez votre logique métier dans les fichiers views.py et configurez vos URL dans</w:t>
-      </w:r>
-      <w:r>
-        <w:t xml:space="preserve"> urls.py.</w:t>
+        <w:t xml:space="preserve">   - Écrivez votre logique métier dans les fichiers views.py et configurez vos URL dans urls.py.</w:t>
       </w:r>
     </w:p>
     <w:p/>
@@ -4940,7 +4867,7 @@
     <w:p/>
     <w:p>
       <w:pPr>
-        <w:pStyle w:val="Titre2"/>
+        <w:pStyle w:val="Heading2"/>
       </w:pPr>
       <w:r>
         <w:rPr>
@@ -4949,59 +4876,39 @@
         </w:rPr>
         <w:t xml:space="preserve"> </w:t>
       </w:r>
-      <w:bookmarkStart w:id="7" w:name="_Toc199680905"/>
-      <w:r>
-        <w:rPr>
-          <w:b/>
-          <w:bCs/>
-        </w:rPr>
-        <w:t>6.Co</w:t>
-      </w:r>
-      <w:r>
-        <w:rPr>
-          <w:b/>
-          <w:bCs/>
-        </w:rPr>
-        <w:t>nclusion</w:t>
-      </w:r>
-      <w:bookmarkEnd w:id="7"/>
-    </w:p>
-    <w:p>
-      <w:r>
-        <w:t>Avec l'installation de VS Code, de Django et des extensions appropriées, vous disposez d'un environnement puissant pour développer des logiciels ou des applications web. L'intégration entre Django et VS Code est fluide grâce aux outils fournis par</w:t>
-      </w:r>
-      <w:r>
-        <w:t xml:space="preserve"> ces deux plateformes. En utilisant les bonnes pratiques (gestion des dépendances, etc.) et les extensions recommandées, vous pouvez optimiser votre flux de travail et produire des applications robustes et efficaces</w:t>
-      </w:r>
-      <w:r>
-        <w:t>.</w:t>
+      <w:bookmarkStart w:id="9" w:name="_Toc199680905"/>
+      <w:r>
+        <w:rPr>
+          <w:b/>
+          <w:bCs/>
+        </w:rPr>
+        <w:t>6.Conclusion</w:t>
+      </w:r>
+      <w:bookmarkEnd w:id="9"/>
+    </w:p>
+    <w:p>
+      <w:r>
+        <w:t>Avec l'installation de VS Code, de Django et des extensions appropriées, vous disposez d'un environnement puissant pour développer des logiciels ou des applications web. L'intégration entre Django et VS Code est fluide grâce aux outils fournis par ces deux plateformes. En utilisant les bonnes pratiques (gestion des dépendances, etc.) et les extensions recommandées, vous pouvez optimiser votre flux de travail et produire des applications robustes et efficaces.</w:t>
       </w:r>
     </w:p>
     <w:p/>
     <w:p>
       <w:pPr>
-        <w:pStyle w:val="Titre2"/>
-        <w:rPr>
-          <w:b/>
-          <w:bCs/>
-        </w:rPr>
-      </w:pPr>
-      <w:bookmarkStart w:id="8" w:name="_Toc199680906"/>
-      <w:r>
-        <w:rPr>
-          <w:b/>
-          <w:bCs/>
-        </w:rPr>
-        <w:t>7.Modélisation conceptuelle des donnée</w:t>
-      </w:r>
-      <w:r>
-        <w:rPr>
-          <w:b/>
-          <w:bCs/>
-        </w:rPr>
-        <w:t>s</w:t>
-      </w:r>
-      <w:bookmarkEnd w:id="8"/>
+        <w:pStyle w:val="Heading2"/>
+        <w:rPr>
+          <w:b/>
+          <w:bCs/>
+        </w:rPr>
+      </w:pPr>
+      <w:bookmarkStart w:id="10" w:name="_Toc199680906"/>
+      <w:r>
+        <w:rPr>
+          <w:b/>
+          <w:bCs/>
+        </w:rPr>
+        <w:t>7.Modélisation conceptuelle des données</w:t>
+      </w:r>
+      <w:bookmarkEnd w:id="10"/>
       <w:r>
         <w:rPr>
           <w:b/>
@@ -5012,7 +4919,7 @@
     </w:p>
     <w:p>
       <w:pPr>
-        <w:pStyle w:val="Paragraphedeliste"/>
+        <w:pStyle w:val="ListParagraph"/>
         <w:numPr>
           <w:ilvl w:val="0"/>
           <w:numId w:val="7"/>
@@ -5090,7 +4997,7 @@
     </w:p>
     <w:p>
       <w:pPr>
-        <w:pStyle w:val="Paragraphedeliste"/>
+        <w:pStyle w:val="ListParagraph"/>
         <w:numPr>
           <w:ilvl w:val="0"/>
           <w:numId w:val="7"/>
@@ -5187,10 +5094,7 @@
         <w:t xml:space="preserve">Cotisation : </w:t>
       </w:r>
       <w:r>
-        <w:t>Enregistre les cotisations des membres avec des détails c</w:t>
-      </w:r>
-      <w:r>
-        <w:t>omme la fréquence, le montant et le statut.</w:t>
+        <w:t>Enregistre les cotisations des membres avec des détails comme la fréquence, le montant et le statut.</w:t>
       </w:r>
     </w:p>
     <w:p>
@@ -5245,10 +5149,7 @@
         <w:t xml:space="preserve">Don : </w:t>
       </w:r>
       <w:r>
-        <w:t>Trace les dons faits par les membres avec leur m</w:t>
-      </w:r>
-      <w:r>
-        <w:t>ontant, type et message.</w:t>
+        <w:t>Trace les dons faits par les membres avec leur montant, type et message.</w:t>
       </w:r>
     </w:p>
     <w:p>
@@ -5349,10 +5250,7 @@
         <w:t xml:space="preserve">Participer : </w:t>
       </w:r>
       <w:r>
-        <w:t xml:space="preserve">Les membres participent à des </w:t>
-      </w:r>
-      <w:r>
-        <w:t>cotisations.</w:t>
+        <w:t>Les membres participent à des cotisations.</w:t>
       </w:r>
     </w:p>
     <w:p>
@@ -5456,13 +5354,7 @@
     </w:p>
     <w:p>
       <w:r>
-        <w:t>Explication générale : Ce MCD montre com</w:t>
-      </w:r>
-      <w:r>
-        <w:t>ment les membres d’une organisation gèrent leurs interactions financières. Les utilisateurs peuvent cotiser régulièrement, demander des prêts, rembourser leurs emprunts et faire des dons. Chaque entité est bien définie avec ses attributs pour assurer une g</w:t>
-      </w:r>
-      <w:r>
-        <w:t>estion efficace.</w:t>
+        <w:t>Explication générale : Ce MCD montre comment les membres d’une organisation gèrent leurs interactions financières. Les utilisateurs peuvent cotiser régulièrement, demander des prêts, rembourser leurs emprunts et faire des dons. Chaque entité est bien définie avec ses attributs pour assurer une gestion efficace.</w:t>
       </w:r>
     </w:p>
     <w:p/>
@@ -5485,7 +5377,7 @@
     </w:p>
     <w:p>
       <w:pPr>
-        <w:pStyle w:val="Paragraphedeliste"/>
+        <w:pStyle w:val="ListParagraph"/>
         <w:numPr>
           <w:ilvl w:val="0"/>
           <w:numId w:val="1"/>
@@ -5498,7 +5390,7 @@
           <w:szCs w:val="28"/>
         </w:rPr>
       </w:pPr>
-      <w:bookmarkStart w:id="9" w:name="_Toc199680907"/>
+      <w:bookmarkStart w:id="11" w:name="_Toc199680907"/>
       <w:r>
         <w:rPr>
           <w:b/>
@@ -5509,7 +5401,7 @@
         <w:lastRenderedPageBreak/>
         <w:t>PRESENTATION DE L’APPLICATION</w:t>
       </w:r>
-      <w:bookmarkEnd w:id="9"/>
+      <w:bookmarkEnd w:id="11"/>
       <w:r>
         <w:rPr>
           <w:b/>
@@ -5530,7 +5422,7 @@
     </w:p>
     <w:p>
       <w:pPr>
-        <w:pStyle w:val="Paragraphedeliste"/>
+        <w:pStyle w:val="ListParagraph"/>
         <w:numPr>
           <w:ilvl w:val="0"/>
           <w:numId w:val="10"/>
@@ -5541,7 +5433,7 @@
           <w:bCs/>
         </w:rPr>
       </w:pPr>
-      <w:bookmarkStart w:id="10" w:name="_Toc199680908"/>
+      <w:bookmarkStart w:id="12" w:name="_Toc199680908"/>
       <w:r>
         <w:rPr>
           <w:b/>
@@ -5549,19 +5441,19 @@
         </w:rPr>
         <w:t>AUTHENTIFICATION</w:t>
       </w:r>
-      <w:bookmarkEnd w:id="10"/>
-    </w:p>
-    <w:p>
-      <w:pPr>
-        <w:rPr>
-          <w:b/>
-          <w:bCs/>
-        </w:rPr>
-      </w:pPr>
-    </w:p>
-    <w:p>
-      <w:pPr>
-        <w:pStyle w:val="Paragraphedeliste"/>
+      <w:bookmarkEnd w:id="12"/>
+    </w:p>
+    <w:p>
+      <w:pPr>
+        <w:rPr>
+          <w:b/>
+          <w:bCs/>
+        </w:rPr>
+      </w:pPr>
+    </w:p>
+    <w:p>
+      <w:pPr>
+        <w:pStyle w:val="ListParagraph"/>
         <w:numPr>
           <w:ilvl w:val="0"/>
           <w:numId w:val="11"/>
@@ -5573,7 +5465,7 @@
     </w:p>
     <w:p>
       <w:pPr>
-        <w:pStyle w:val="Paragraphedeliste"/>
+        <w:pStyle w:val="ListParagraph"/>
         <w:rPr>
           <w:b/>
           <w:bCs/>
@@ -5649,7 +5541,7 @@
     </w:p>
     <w:p>
       <w:pPr>
-        <w:pStyle w:val="Paragraphedeliste"/>
+        <w:pStyle w:val="ListParagraph"/>
         <w:numPr>
           <w:ilvl w:val="0"/>
           <w:numId w:val="11"/>
@@ -5681,15 +5573,12 @@
       </w:r>
       <w:proofErr w:type="spellEnd"/>
       <w:r>
-        <w:t xml:space="preserve"> adresse pour la réinitialisati</w:t>
-      </w:r>
-      <w:r>
-        <w:t>on de votre mot de passe</w:t>
-      </w:r>
-    </w:p>
-    <w:p>
-      <w:pPr>
-        <w:pStyle w:val="Paragraphedeliste"/>
+        <w:t xml:space="preserve"> adresse pour la réinitialisation de votre mot de passe</w:t>
+      </w:r>
+    </w:p>
+    <w:p>
+      <w:pPr>
+        <w:pStyle w:val="ListParagraph"/>
         <w:ind w:left="360" w:firstLine="0"/>
       </w:pPr>
       <w:r>
@@ -5743,7 +5632,7 @@
     <w:p/>
     <w:p>
       <w:pPr>
-        <w:pStyle w:val="Paragraphedeliste"/>
+        <w:pStyle w:val="ListParagraph"/>
         <w:numPr>
           <w:ilvl w:val="0"/>
           <w:numId w:val="10"/>
@@ -5754,7 +5643,7 @@
           <w:bCs/>
         </w:rPr>
       </w:pPr>
-      <w:bookmarkStart w:id="11" w:name="_Toc199680909"/>
+      <w:bookmarkStart w:id="13" w:name="_Toc199680909"/>
       <w:r>
         <w:rPr>
           <w:b/>
@@ -5762,7 +5651,7 @@
         </w:rPr>
         <w:t>LES DIFFERENTS MODULES</w:t>
       </w:r>
-      <w:bookmarkEnd w:id="11"/>
+      <w:bookmarkEnd w:id="13"/>
       <w:r>
         <w:rPr>
           <w:b/>
@@ -5773,7 +5662,7 @@
     </w:p>
     <w:p>
       <w:pPr>
-        <w:pStyle w:val="Paragraphedeliste"/>
+        <w:pStyle w:val="ListParagraph"/>
         <w:ind w:left="0" w:firstLine="0"/>
         <w:rPr>
           <w:b/>
@@ -5783,7 +5672,7 @@
     </w:p>
     <w:p>
       <w:pPr>
-        <w:pStyle w:val="Paragraphedeliste"/>
+        <w:pStyle w:val="ListParagraph"/>
         <w:numPr>
           <w:ilvl w:val="0"/>
           <w:numId w:val="12"/>
@@ -5817,7 +5706,7 @@
     </w:p>
     <w:p>
       <w:pPr>
-        <w:pStyle w:val="Paragraphedeliste"/>
+        <w:pStyle w:val="ListParagraph"/>
         <w:numPr>
           <w:ilvl w:val="0"/>
           <w:numId w:val="11"/>
@@ -5850,13 +5739,7 @@
         <w:t xml:space="preserve"> </w:t>
       </w:r>
       <w:r>
-        <w:t xml:space="preserve">des tontines vous avez la possibilité de faire soit des tontines de     10 000 FCFA ou des tontines de </w:t>
-      </w:r>
-      <w:r>
-        <w:t>2</w:t>
-      </w:r>
-      <w:r>
-        <w:t xml:space="preserve">000 </w:t>
+        <w:t xml:space="preserve">des tontines vous avez la possibilité de faire soit des tontines de     10 000 FCFA ou des tontines de 2000 </w:t>
       </w:r>
       <w:proofErr w:type="gramStart"/>
       <w:r>
@@ -5864,10 +5747,7 @@
       </w:r>
       <w:proofErr w:type="gramEnd"/>
       <w:r>
-        <w:t xml:space="preserve">  selon l’option choisi vous  avez la possibilité de soumettre une Demande à l’administrateur vous permettant ainsi de débuter la tontine de v</w:t>
-      </w:r>
-      <w:r>
-        <w:t xml:space="preserve">otre choix </w:t>
+        <w:t xml:space="preserve">  selon l’option choisi vous  avez la possibilité de soumettre une Demande à l’administrateur vous permettant ainsi de débuter la tontine de votre choix </w:t>
       </w:r>
     </w:p>
     <w:p>
@@ -5991,7 +5871,7 @@
     </w:p>
     <w:p>
       <w:pPr>
-        <w:pStyle w:val="Paragraphedeliste"/>
+        <w:pStyle w:val="ListParagraph"/>
         <w:numPr>
           <w:ilvl w:val="0"/>
           <w:numId w:val="11"/>
@@ -6018,10 +5898,7 @@
         <w:t>Ici</w:t>
       </w:r>
       <w:r>
-        <w:t xml:space="preserve"> dans ce module deux options s’offrent à vous, procéder à un remboursement de dette, soit demander de l</w:t>
-      </w:r>
-      <w:r>
-        <w:t xml:space="preserve">’argent (lorsque c’est son tour de bouffer) parmi l’une de ces cotisations </w:t>
+        <w:t xml:space="preserve"> dans ce module deux options s’offrent à vous, procéder à un remboursement de dette, soit demander de l’argent (lorsque c’est son tour de bouffer) parmi l’une de ces cotisations </w:t>
       </w:r>
     </w:p>
     <w:p>
@@ -6086,7 +5963,7 @@
     </w:p>
     <w:p>
       <w:pPr>
-        <w:pStyle w:val="Paragraphedeliste"/>
+        <w:pStyle w:val="ListParagraph"/>
         <w:ind w:left="0" w:firstLine="0"/>
         <w:rPr>
           <w:b/>
@@ -6096,7 +5973,7 @@
     </w:p>
     <w:p>
       <w:pPr>
-        <w:pStyle w:val="Paragraphedeliste"/>
+        <w:pStyle w:val="ListParagraph"/>
         <w:numPr>
           <w:ilvl w:val="0"/>
           <w:numId w:val="11"/>
@@ -6234,7 +6111,7 @@
     </w:p>
     <w:p>
       <w:pPr>
-        <w:pStyle w:val="Paragraphedeliste"/>
+        <w:pStyle w:val="ListParagraph"/>
         <w:numPr>
           <w:ilvl w:val="0"/>
           <w:numId w:val="11"/>
@@ -6361,10 +6238,7 @@
     </w:p>
     <w:p>
       <w:r>
-        <w:t>Pour chaque prêt on a la possibilité de faire un re</w:t>
-      </w:r>
-      <w:r>
-        <w:t>mboursement</w:t>
+        <w:t>Pour chaque prêt on a la possibilité de faire un remboursement</w:t>
       </w:r>
     </w:p>
     <w:p>
@@ -6424,7 +6298,7 @@
     </w:p>
     <w:p>
       <w:pPr>
-        <w:pStyle w:val="Paragraphedeliste"/>
+        <w:pStyle w:val="ListParagraph"/>
         <w:numPr>
           <w:ilvl w:val="0"/>
           <w:numId w:val="11"/>
@@ -6435,14 +6309,7 @@
           <w:b/>
           <w:bCs/>
         </w:rPr>
-        <w:t xml:space="preserve">Tableau </w:t>
-      </w:r>
-      <w:r>
-        <w:rPr>
-          <w:b/>
-          <w:bCs/>
-        </w:rPr>
-        <w:t>de bord</w:t>
+        <w:t>Tableau de bord</w:t>
       </w:r>
     </w:p>
     <w:p>
@@ -6535,7 +6402,7 @@
     </w:p>
     <w:p>
       <w:pPr>
-        <w:pStyle w:val="Paragraphedeliste"/>
+        <w:pStyle w:val="ListParagraph"/>
         <w:numPr>
           <w:ilvl w:val="0"/>
           <w:numId w:val="11"/>
@@ -6566,13 +6433,7 @@
         <w:rPr>
           <w:lang w:val="zh-CN"/>
         </w:rPr>
-        <w:t>Ici vous êtes dirigé vers une page conçue uniquement pour les administrateurs, vous a</w:t>
-      </w:r>
-      <w:r>
-        <w:rPr>
-          <w:lang w:val="zh-CN"/>
-        </w:rPr>
-        <w:t>vez la possibilité de gérer les membres de l’application, valider les cotisations, les prêts, les remboursements etc.., bref vous avez l’œil sur tous ce qui se passe sur l’administration</w:t>
+        <w:t>Ici vous êtes dirigé vers une page conçue uniquement pour les administrateurs, vous avez la possibilité de gérer les membres de l’application, valider les cotisations, les prêts, les remboursements etc.., bref vous avez l’œil sur tous ce qui se passe sur l’administration</w:t>
       </w:r>
     </w:p>
     <w:p>
@@ -6637,7 +6498,7 @@
     </w:p>
     <w:p>
       <w:pPr>
-        <w:pStyle w:val="Paragraphedeliste"/>
+        <w:pStyle w:val="ListParagraph"/>
         <w:numPr>
           <w:ilvl w:val="0"/>
           <w:numId w:val="11"/>
@@ -6667,13 +6528,7 @@
         <w:rPr>
           <w:lang w:val="zh-CN"/>
         </w:rPr>
-        <w:t>Ici vous avez la possibilité d</w:t>
-      </w:r>
-      <w:r>
-        <w:rPr>
-          <w:lang w:val="zh-CN"/>
-        </w:rPr>
-        <w:t xml:space="preserve">e consulter tous les membres de l’application et soit d’ajouter ou de supprimer un membre définitivement de l’application </w:t>
+        <w:t xml:space="preserve">Ici vous avez la possibilité de consulter tous les membres de l’application et soit d’ajouter ou de supprimer un membre définitivement de l’application </w:t>
       </w:r>
     </w:p>
     <w:p>
@@ -6841,7 +6696,7 @@
     </w:p>
     <w:p>
       <w:pPr>
-        <w:pStyle w:val="Paragraphedeliste"/>
+        <w:pStyle w:val="ListParagraph"/>
         <w:numPr>
           <w:ilvl w:val="0"/>
           <w:numId w:val="11"/>
@@ -6887,13 +6742,7 @@
         <w:rPr>
           <w:lang w:val="zh-CN"/>
         </w:rPr>
-        <w:t xml:space="preserve"> qui </w:t>
-      </w:r>
-      <w:r>
-        <w:rPr>
-          <w:lang w:val="zh-CN"/>
-        </w:rPr>
-        <w:t xml:space="preserve">ont été faites depuis la page du simple membre </w:t>
+        <w:t xml:space="preserve"> qui ont été faites depuis la page du simple membre </w:t>
       </w:r>
     </w:p>
     <w:p>
@@ -6965,7 +6814,7 @@
     </w:p>
     <w:p>
       <w:pPr>
-        <w:pStyle w:val="Paragraphedeliste"/>
+        <w:pStyle w:val="ListParagraph"/>
         <w:numPr>
           <w:ilvl w:val="0"/>
           <w:numId w:val="11"/>
@@ -7115,7 +6964,7 @@
     </w:p>
     <w:p>
       <w:pPr>
-        <w:pStyle w:val="Paragraphedeliste"/>
+        <w:pStyle w:val="ListParagraph"/>
         <w:numPr>
           <w:ilvl w:val="0"/>
           <w:numId w:val="11"/>
@@ -7134,7 +6983,7 @@
     </w:p>
     <w:p>
       <w:pPr>
-        <w:pStyle w:val="Paragraphedeliste"/>
+        <w:pStyle w:val="ListParagraph"/>
         <w:ind w:left="0" w:firstLine="0"/>
         <w:rPr>
           <w:lang w:val="zh-CN"/>
@@ -7245,7 +7094,7 @@
     </w:p>
     <w:p>
       <w:pPr>
-        <w:pStyle w:val="Paragraphedeliste"/>
+        <w:pStyle w:val="ListParagraph"/>
         <w:numPr>
           <w:ilvl w:val="0"/>
           <w:numId w:val="11"/>
@@ -7264,7 +7113,7 @@
     </w:p>
     <w:p>
       <w:pPr>
-        <w:pStyle w:val="Paragraphedeliste"/>
+        <w:pStyle w:val="ListParagraph"/>
         <w:ind w:left="0" w:firstLine="0"/>
         <w:rPr>
           <w:lang w:val="zh-CN"/>
@@ -7421,17 +7270,10 @@
     <w:p>
       <w:pPr>
         <w:rPr>
-          <w:rFonts w:eastAsiaTheme="minorEastAsia" w:hint="eastAsia"/>
-          <w:lang w:val="zh-CN" w:eastAsia="zh-CN"/>
-        </w:rPr>
-      </w:pPr>
-      <w:r>
-        <w:rPr>
           <w:rFonts w:eastAsiaTheme="minorEastAsia"/>
           <w:lang w:val="zh-CN" w:eastAsia="zh-CN"/>
         </w:rPr>
-        <w:br/>
-      </w:r>
+      </w:pPr>
       <w:r>
         <w:rPr>
           <w:rFonts w:eastAsiaTheme="minorEastAsia"/>
@@ -7537,6 +7379,13 @@
         </w:rPr>
         <w:br/>
       </w:r>
+      <w:r>
+        <w:rPr>
+          <w:rFonts w:eastAsiaTheme="minorEastAsia"/>
+          <w:lang w:val="zh-CN" w:eastAsia="zh-CN"/>
+        </w:rPr>
+        <w:br/>
+      </w:r>
     </w:p>
     <w:p>
       <w:pPr>
@@ -7549,14 +7398,14 @@
     </w:p>
     <w:p>
       <w:pPr>
-        <w:pStyle w:val="Titre1"/>
+        <w:pStyle w:val="Heading1"/>
         <w:rPr>
           <w:b/>
           <w:bCs/>
           <w:lang w:val="zh-CN"/>
         </w:rPr>
       </w:pPr>
-      <w:bookmarkStart w:id="12" w:name="_Toc199680910"/>
+      <w:bookmarkStart w:id="14" w:name="_Toc199680910"/>
       <w:r>
         <w:rPr>
           <w:b/>
@@ -7566,7 +7415,7 @@
         <w:lastRenderedPageBreak/>
         <w:t>Bibliographie</w:t>
       </w:r>
-      <w:bookmarkEnd w:id="12"/>
+      <w:bookmarkEnd w:id="14"/>
     </w:p>
     <w:p>
       <w:pPr>
@@ -7626,7 +7475,7 @@
       <w:hyperlink r:id="rId35" w:tgtFrame="_blank" w:history="1">
         <w:r>
           <w:rPr>
-            <w:rStyle w:val="Lienhypertexte"/>
+            <w:rStyle w:val="Hyperlink"/>
             <w:b/>
             <w:bCs/>
             <w:lang w:val="zh-CN"/>
@@ -7653,20 +7502,12 @@
           <w:bCs/>
           <w:lang w:val="zh-CN"/>
         </w:rPr>
-        <w:t>NeneCyb</w:t>
-      </w:r>
-      <w:r>
-        <w:rPr>
-          <w:b/>
-          <w:bCs/>
-          <w:lang w:val="zh-CN"/>
-        </w:rPr>
-        <w:t xml:space="preserve">erTec,  YouTube, 2023. [En ligne]. Disponible sur : </w:t>
+        <w:t xml:space="preserve">NeneCyberTec,  YouTube, 2023. [En ligne]. Disponible sur : </w:t>
       </w:r>
       <w:hyperlink r:id="rId36" w:history="1">
         <w:r>
           <w:rPr>
-            <w:rStyle w:val="Lienhypertexte"/>
+            <w:rStyle w:val="Hyperlink"/>
             <w:b/>
             <w:bCs/>
             <w:lang w:val="zh-CN"/>
@@ -7694,7 +7535,7 @@
     </w:p>
     <w:p>
       <w:pPr>
-        <w:pStyle w:val="Paragraphedeliste"/>
+        <w:pStyle w:val="ListParagraph"/>
         <w:numPr>
           <w:ilvl w:val="0"/>
           <w:numId w:val="14"/>
@@ -7715,18 +7556,12 @@
         <w:rPr>
           <w:lang w:val="zh-CN"/>
         </w:rPr>
-        <w:t xml:space="preserve"> (anciennement PowerDesigner), Logiciel de modélisation de do</w:t>
-      </w:r>
-      <w:r>
-        <w:rPr>
-          <w:lang w:val="zh-CN"/>
-        </w:rPr>
-        <w:t>nnées, 2024. [En ligne]. Disponible sur : https://www.idera.com(Utilisé pour la conception du MCD (Modèle Conceptuel de Données), [dates d'utilisation])</w:t>
-      </w:r>
-    </w:p>
-    <w:p>
-      <w:pPr>
-        <w:pStyle w:val="Paragraphedeliste"/>
+        <w:t xml:space="preserve"> (anciennement PowerDesigner), Logiciel de modélisation de données, 2024. [En ligne]. Disponible sur : https://www.idera.com(Utilisé pour la conception du MCD (Modèle Conceptuel de Données), [dates d'utilisation])</w:t>
+      </w:r>
+    </w:p>
+    <w:p>
+      <w:pPr>
+        <w:pStyle w:val="ListParagraph"/>
         <w:numPr>
           <w:ilvl w:val="0"/>
           <w:numId w:val="14"/>
@@ -7758,7 +7593,7 @@
       <w:hyperlink r:id="rId37" w:tgtFrame="_blank" w:history="1">
         <w:r>
           <w:rPr>
-            <w:rStyle w:val="Lienhypertexte"/>
+            <w:rStyle w:val="Hyperlink"/>
           </w:rPr>
           <w:t>https://code.visualstudio.com</w:t>
         </w:r>
@@ -7780,11 +7615,12 @@
     </w:p>
     <w:p>
       <w:pPr>
-        <w:pStyle w:val="Paragraphedeliste"/>
+        <w:pStyle w:val="ListParagraph"/>
       </w:pPr>
     </w:p>
     <w:p/>
     <w:p/>
+    <w:bookmarkEnd w:id="0"/>
     <w:p>
       <w:pPr>
         <w:spacing w:line="360" w:lineRule="auto"/>
@@ -7819,7 +7655,7 @@
 </file>
 
 <file path=word/endnotes.xml><?xml version="1.0" encoding="utf-8"?>
-<w:endnotes xmlns:wpc="http://schemas.microsoft.com/office/word/2010/wordprocessingCanvas" xmlns:cx="http://schemas.microsoft.com/office/drawing/2014/chartex" xmlns:cx1="http://schemas.microsoft.com/office/drawing/2015/9/8/chartex" xmlns:cx2="http://schemas.microsoft.com/office/drawing/2015/10/21/chartex" xmlns:cx3="http://schemas.microsoft.com/office/drawing/2016/5/9/chartex" xmlns:cx4="http://schemas.microsoft.com/office/drawing/2016/5/10/chartex" xmlns:cx5="http://schemas.microsoft.com/office/drawing/2016/5/11/chartex" xmlns:cx6="http://schemas.microsoft.com/office/drawing/2016/5/12/chartex" xmlns:cx7="http://schemas.microsoft.com/office/drawing/2016/5/13/chartex" xmlns:cx8="http://schemas.microsoft.com/office/drawing/2016/5/14/chartex" xmlns:mc="http://schemas.openxmlformats.org/markup-compatibility/2006" xmlns:aink="http://schemas.microsoft.com/office/drawing/2016/ink" xmlns:am3d="http://schemas.microsoft.com/office/drawing/2017/model3d" xmlns:o="urn:schemas-microsoft-com:office:office" xmlns:r="http://schemas.openxmlformats.org/officeDocument/2006/relationships" xmlns:m="http://schemas.openxmlformats.org/officeDocument/2006/math" xmlns:v="urn:schemas-microsoft-com:vml" xmlns:wp14="http://schemas.microsoft.com/office/word/2010/wordprocessingDrawing" xmlns:wp="http://schemas.openxmlformats.org/drawingml/2006/wordprocessingDrawing" xmlns:w10="urn:schemas-microsoft-com:office:word" xmlns:w="http://schemas.openxmlformats.org/wordprocessingml/2006/main" xmlns:w14="http://schemas.microsoft.com/office/word/2010/wordml" xmlns:w15="http://schemas.microsoft.com/office/word/2012/wordml" xmlns:w16cex="http://schemas.microsoft.com/office/word/2018/wordml/cex" xmlns:w16cid="http://schemas.microsoft.com/office/word/2016/wordml/cid" xmlns:w16="http://schemas.microsoft.com/office/word/2018/wordml" xmlns:w16sdtdh="http://schemas.microsoft.com/office/word/2020/wordml/sdtdatahash" xmlns:w16se="http://schemas.microsoft.com/office/word/2015/wordml/symex" xmlns:wpg="http://schemas.microsoft.com/office/word/2010/wordprocessingGroup" xmlns:wpi="http://schemas.microsoft.com/office/word/2010/wordprocessingInk" xmlns:wne="http://schemas.microsoft.com/office/word/2006/wordml" xmlns:wps="http://schemas.microsoft.com/office/word/2010/wordprocessingShape" mc:Ignorable="w14 w15 w16se w16cid w16 w16cex w16sdtdh wp14">
+<w:endnotes xmlns:wpc="http://schemas.microsoft.com/office/word/2010/wordprocessingCanvas" xmlns:cx="http://schemas.microsoft.com/office/drawing/2014/chartex" xmlns:cx1="http://schemas.microsoft.com/office/drawing/2015/9/8/chartex" xmlns:cx2="http://schemas.microsoft.com/office/drawing/2015/10/21/chartex" xmlns:cx3="http://schemas.microsoft.com/office/drawing/2016/5/9/chartex" xmlns:cx4="http://schemas.microsoft.com/office/drawing/2016/5/10/chartex" xmlns:cx5="http://schemas.microsoft.com/office/drawing/2016/5/11/chartex" xmlns:cx6="http://schemas.microsoft.com/office/drawing/2016/5/12/chartex" xmlns:cx7="http://schemas.microsoft.com/office/drawing/2016/5/13/chartex" xmlns:cx8="http://schemas.microsoft.com/office/drawing/2016/5/14/chartex" xmlns:mc="http://schemas.openxmlformats.org/markup-compatibility/2006" xmlns:aink="http://schemas.microsoft.com/office/drawing/2016/ink" xmlns:am3d="http://schemas.microsoft.com/office/drawing/2017/model3d" xmlns:o="urn:schemas-microsoft-com:office:office" xmlns:oel="http://schemas.microsoft.com/office/2019/extlst" xmlns:r="http://schemas.openxmlformats.org/officeDocument/2006/relationships" xmlns:m="http://schemas.openxmlformats.org/officeDocument/2006/math" xmlns:v="urn:schemas-microsoft-com:vml" xmlns:wp14="http://schemas.microsoft.com/office/word/2010/wordprocessingDrawing" xmlns:wp="http://schemas.openxmlformats.org/drawingml/2006/wordprocessingDrawing" xmlns:w10="urn:schemas-microsoft-com:office:word" xmlns:w="http://schemas.openxmlformats.org/wordprocessingml/2006/main" xmlns:w14="http://schemas.microsoft.com/office/word/2010/wordml" xmlns:w15="http://schemas.microsoft.com/office/word/2012/wordml" xmlns:w16cex="http://schemas.microsoft.com/office/word/2018/wordml/cex" xmlns:w16cid="http://schemas.microsoft.com/office/word/2016/wordml/cid" xmlns:w16="http://schemas.microsoft.com/office/word/2018/wordml" xmlns:w16du="http://schemas.microsoft.com/office/word/2023/wordml/word16du" xmlns:w16sdtdh="http://schemas.microsoft.com/office/word/2020/wordml/sdtdatahash" xmlns:w16se="http://schemas.microsoft.com/office/word/2015/wordml/symex" xmlns:wpg="http://schemas.microsoft.com/office/word/2010/wordprocessingGroup" xmlns:wpi="http://schemas.microsoft.com/office/word/2010/wordprocessingInk" xmlns:wne="http://schemas.microsoft.com/office/word/2006/wordml" xmlns:wps="http://schemas.microsoft.com/office/word/2010/wordprocessingShape" mc:Ignorable="w14 w15 w16se w16cid w16 w16cex w16sdtdh wp14">
   <w:endnote w:type="separator" w:id="-1">
     <w:p>
       <w:pPr>
@@ -7844,7 +7680,7 @@
 </file>
 
 <file path=word/footer1.xml><?xml version="1.0" encoding="utf-8"?>
-<w:ftr xmlns:wpc="http://schemas.microsoft.com/office/word/2010/wordprocessingCanvas" xmlns:cx="http://schemas.microsoft.com/office/drawing/2014/chartex" xmlns:cx1="http://schemas.microsoft.com/office/drawing/2015/9/8/chartex" xmlns:cx2="http://schemas.microsoft.com/office/drawing/2015/10/21/chartex" xmlns:cx3="http://schemas.microsoft.com/office/drawing/2016/5/9/chartex" xmlns:cx4="http://schemas.microsoft.com/office/drawing/2016/5/10/chartex" xmlns:cx5="http://schemas.microsoft.com/office/drawing/2016/5/11/chartex" xmlns:cx6="http://schemas.microsoft.com/office/drawing/2016/5/12/chartex" xmlns:cx7="http://schemas.microsoft.com/office/drawing/2016/5/13/chartex" xmlns:cx8="http://schemas.microsoft.com/office/drawing/2016/5/14/chartex" xmlns:mc="http://schemas.openxmlformats.org/markup-compatibility/2006" xmlns:aink="http://schemas.microsoft.com/office/drawing/2016/ink" xmlns:am3d="http://schemas.microsoft.com/office/drawing/2017/model3d" xmlns:o="urn:schemas-microsoft-com:office:office" xmlns:r="http://schemas.openxmlformats.org/officeDocument/2006/relationships" xmlns:m="http://schemas.openxmlformats.org/officeDocument/2006/math" xmlns:v="urn:schemas-microsoft-com:vml" xmlns:wp14="http://schemas.microsoft.com/office/word/2010/wordprocessingDrawing" xmlns:wp="http://schemas.openxmlformats.org/drawingml/2006/wordprocessingDrawing" xmlns:w10="urn:schemas-microsoft-com:office:word" xmlns:w="http://schemas.openxmlformats.org/wordprocessingml/2006/main" xmlns:w14="http://schemas.microsoft.com/office/word/2010/wordml" xmlns:w15="http://schemas.microsoft.com/office/word/2012/wordml" xmlns:w16cex="http://schemas.microsoft.com/office/word/2018/wordml/cex" xmlns:w16cid="http://schemas.microsoft.com/office/word/2016/wordml/cid" xmlns:w16="http://schemas.microsoft.com/office/word/2018/wordml" xmlns:w16sdtdh="http://schemas.microsoft.com/office/word/2020/wordml/sdtdatahash" xmlns:w16se="http://schemas.microsoft.com/office/word/2015/wordml/symex" xmlns:wpg="http://schemas.microsoft.com/office/word/2010/wordprocessingGroup" xmlns:wpi="http://schemas.microsoft.com/office/word/2010/wordprocessingInk" xmlns:wne="http://schemas.microsoft.com/office/word/2006/wordml" xmlns:wps="http://schemas.microsoft.com/office/word/2010/wordprocessingShape" mc:Ignorable="w14 w15 w16se w16cid w16 w16cex w16sdtdh wp14">
+<w:ftr xmlns:wpc="http://schemas.microsoft.com/office/word/2010/wordprocessingCanvas" xmlns:cx="http://schemas.microsoft.com/office/drawing/2014/chartex" xmlns:cx1="http://schemas.microsoft.com/office/drawing/2015/9/8/chartex" xmlns:cx2="http://schemas.microsoft.com/office/drawing/2015/10/21/chartex" xmlns:cx3="http://schemas.microsoft.com/office/drawing/2016/5/9/chartex" xmlns:cx4="http://schemas.microsoft.com/office/drawing/2016/5/10/chartex" xmlns:cx5="http://schemas.microsoft.com/office/drawing/2016/5/11/chartex" xmlns:cx6="http://schemas.microsoft.com/office/drawing/2016/5/12/chartex" xmlns:cx7="http://schemas.microsoft.com/office/drawing/2016/5/13/chartex" xmlns:cx8="http://schemas.microsoft.com/office/drawing/2016/5/14/chartex" xmlns:mc="http://schemas.openxmlformats.org/markup-compatibility/2006" xmlns:aink="http://schemas.microsoft.com/office/drawing/2016/ink" xmlns:am3d="http://schemas.microsoft.com/office/drawing/2017/model3d" xmlns:o="urn:schemas-microsoft-com:office:office" xmlns:oel="http://schemas.microsoft.com/office/2019/extlst" xmlns:r="http://schemas.openxmlformats.org/officeDocument/2006/relationships" xmlns:m="http://schemas.openxmlformats.org/officeDocument/2006/math" xmlns:v="urn:schemas-microsoft-com:vml" xmlns:wp14="http://schemas.microsoft.com/office/word/2010/wordprocessingDrawing" xmlns:wp="http://schemas.openxmlformats.org/drawingml/2006/wordprocessingDrawing" xmlns:w10="urn:schemas-microsoft-com:office:word" xmlns:w="http://schemas.openxmlformats.org/wordprocessingml/2006/main" xmlns:w14="http://schemas.microsoft.com/office/word/2010/wordml" xmlns:w15="http://schemas.microsoft.com/office/word/2012/wordml" xmlns:w16cex="http://schemas.microsoft.com/office/word/2018/wordml/cex" xmlns:w16cid="http://schemas.microsoft.com/office/word/2016/wordml/cid" xmlns:w16="http://schemas.microsoft.com/office/word/2018/wordml" xmlns:w16du="http://schemas.microsoft.com/office/word/2023/wordml/word16du" xmlns:w16sdtdh="http://schemas.microsoft.com/office/word/2020/wordml/sdtdatahash" xmlns:w16se="http://schemas.microsoft.com/office/word/2015/wordml/symex" xmlns:wpg="http://schemas.microsoft.com/office/word/2010/wordprocessingGroup" xmlns:wpi="http://schemas.microsoft.com/office/word/2010/wordprocessingInk" xmlns:wne="http://schemas.microsoft.com/office/word/2006/wordml" xmlns:wps="http://schemas.microsoft.com/office/word/2010/wordprocessingShape" mc:Ignorable="w14 w15 w16se w16cid w16 w16cex w16sdtdh wp14">
   <w:p>
     <w:pPr>
       <w:spacing w:after="0" w:line="240" w:lineRule="auto"/>
@@ -8080,7 +7916,7 @@
 </file>
 
 <file path=word/footer2.xml><?xml version="1.0" encoding="utf-8"?>
-<w:ftr xmlns:wpc="http://schemas.microsoft.com/office/word/2010/wordprocessingCanvas" xmlns:cx="http://schemas.microsoft.com/office/drawing/2014/chartex" xmlns:cx1="http://schemas.microsoft.com/office/drawing/2015/9/8/chartex" xmlns:cx2="http://schemas.microsoft.com/office/drawing/2015/10/21/chartex" xmlns:cx3="http://schemas.microsoft.com/office/drawing/2016/5/9/chartex" xmlns:cx4="http://schemas.microsoft.com/office/drawing/2016/5/10/chartex" xmlns:cx5="http://schemas.microsoft.com/office/drawing/2016/5/11/chartex" xmlns:cx6="http://schemas.microsoft.com/office/drawing/2016/5/12/chartex" xmlns:cx7="http://schemas.microsoft.com/office/drawing/2016/5/13/chartex" xmlns:cx8="http://schemas.microsoft.com/office/drawing/2016/5/14/chartex" xmlns:mc="http://schemas.openxmlformats.org/markup-compatibility/2006" xmlns:aink="http://schemas.microsoft.com/office/drawing/2016/ink" xmlns:am3d="http://schemas.microsoft.com/office/drawing/2017/model3d" xmlns:o="urn:schemas-microsoft-com:office:office" xmlns:r="http://schemas.openxmlformats.org/officeDocument/2006/relationships" xmlns:m="http://schemas.openxmlformats.org/officeDocument/2006/math" xmlns:v="urn:schemas-microsoft-com:vml" xmlns:wp14="http://schemas.microsoft.com/office/word/2010/wordprocessingDrawing" xmlns:wp="http://schemas.openxmlformats.org/drawingml/2006/wordprocessingDrawing" xmlns:w10="urn:schemas-microsoft-com:office:word" xmlns:w="http://schemas.openxmlformats.org/wordprocessingml/2006/main" xmlns:w14="http://schemas.microsoft.com/office/word/2010/wordml" xmlns:w15="http://schemas.microsoft.com/office/word/2012/wordml" xmlns:w16cex="http://schemas.microsoft.com/office/word/2018/wordml/cex" xmlns:w16cid="http://schemas.microsoft.com/office/word/2016/wordml/cid" xmlns:w16="http://schemas.microsoft.com/office/word/2018/wordml" xmlns:w16sdtdh="http://schemas.microsoft.com/office/word/2020/wordml/sdtdatahash" xmlns:w16se="http://schemas.microsoft.com/office/word/2015/wordml/symex" xmlns:wpg="http://schemas.microsoft.com/office/word/2010/wordprocessingGroup" xmlns:wpi="http://schemas.microsoft.com/office/word/2010/wordprocessingInk" xmlns:wne="http://schemas.microsoft.com/office/word/2006/wordml" xmlns:wps="http://schemas.microsoft.com/office/word/2010/wordprocessingShape" mc:Ignorable="w14 w15 w16se w16cid w16 w16cex w16sdtdh wp14">
+<w:ftr xmlns:wpc="http://schemas.microsoft.com/office/word/2010/wordprocessingCanvas" xmlns:cx="http://schemas.microsoft.com/office/drawing/2014/chartex" xmlns:cx1="http://schemas.microsoft.com/office/drawing/2015/9/8/chartex" xmlns:cx2="http://schemas.microsoft.com/office/drawing/2015/10/21/chartex" xmlns:cx3="http://schemas.microsoft.com/office/drawing/2016/5/9/chartex" xmlns:cx4="http://schemas.microsoft.com/office/drawing/2016/5/10/chartex" xmlns:cx5="http://schemas.microsoft.com/office/drawing/2016/5/11/chartex" xmlns:cx6="http://schemas.microsoft.com/office/drawing/2016/5/12/chartex" xmlns:cx7="http://schemas.microsoft.com/office/drawing/2016/5/13/chartex" xmlns:cx8="http://schemas.microsoft.com/office/drawing/2016/5/14/chartex" xmlns:mc="http://schemas.openxmlformats.org/markup-compatibility/2006" xmlns:aink="http://schemas.microsoft.com/office/drawing/2016/ink" xmlns:am3d="http://schemas.microsoft.com/office/drawing/2017/model3d" xmlns:o="urn:schemas-microsoft-com:office:office" xmlns:oel="http://schemas.microsoft.com/office/2019/extlst" xmlns:r="http://schemas.openxmlformats.org/officeDocument/2006/relationships" xmlns:m="http://schemas.openxmlformats.org/officeDocument/2006/math" xmlns:v="urn:schemas-microsoft-com:vml" xmlns:wp14="http://schemas.microsoft.com/office/word/2010/wordprocessingDrawing" xmlns:wp="http://schemas.openxmlformats.org/drawingml/2006/wordprocessingDrawing" xmlns:w10="urn:schemas-microsoft-com:office:word" xmlns:w="http://schemas.openxmlformats.org/wordprocessingml/2006/main" xmlns:w14="http://schemas.microsoft.com/office/word/2010/wordml" xmlns:w15="http://schemas.microsoft.com/office/word/2012/wordml" xmlns:w16cex="http://schemas.microsoft.com/office/word/2018/wordml/cex" xmlns:w16cid="http://schemas.microsoft.com/office/word/2016/wordml/cid" xmlns:w16="http://schemas.microsoft.com/office/word/2018/wordml" xmlns:w16du="http://schemas.microsoft.com/office/word/2023/wordml/word16du" xmlns:w16sdtdh="http://schemas.microsoft.com/office/word/2020/wordml/sdtdatahash" xmlns:w16se="http://schemas.microsoft.com/office/word/2015/wordml/symex" xmlns:wpg="http://schemas.microsoft.com/office/word/2010/wordprocessingGroup" xmlns:wpi="http://schemas.microsoft.com/office/word/2010/wordprocessingInk" xmlns:wne="http://schemas.microsoft.com/office/word/2006/wordml" xmlns:wps="http://schemas.microsoft.com/office/word/2010/wordprocessingShape" mc:Ignorable="w14 w15 w16se w16cid w16 w16cex w16sdtdh wp14">
   <w:p>
     <w:pPr>
       <w:spacing w:after="0" w:line="240" w:lineRule="auto"/>
@@ -8316,7 +8152,7 @@
 </file>
 
 <file path=word/footer3.xml><?xml version="1.0" encoding="utf-8"?>
-<w:ftr xmlns:wpc="http://schemas.microsoft.com/office/word/2010/wordprocessingCanvas" xmlns:cx="http://schemas.microsoft.com/office/drawing/2014/chartex" xmlns:cx1="http://schemas.microsoft.com/office/drawing/2015/9/8/chartex" xmlns:cx2="http://schemas.microsoft.com/office/drawing/2015/10/21/chartex" xmlns:cx3="http://schemas.microsoft.com/office/drawing/2016/5/9/chartex" xmlns:cx4="http://schemas.microsoft.com/office/drawing/2016/5/10/chartex" xmlns:cx5="http://schemas.microsoft.com/office/drawing/2016/5/11/chartex" xmlns:cx6="http://schemas.microsoft.com/office/drawing/2016/5/12/chartex" xmlns:cx7="http://schemas.microsoft.com/office/drawing/2016/5/13/chartex" xmlns:cx8="http://schemas.microsoft.com/office/drawing/2016/5/14/chartex" xmlns:mc="http://schemas.openxmlformats.org/markup-compatibility/2006" xmlns:aink="http://schemas.microsoft.com/office/drawing/2016/ink" xmlns:am3d="http://schemas.microsoft.com/office/drawing/2017/model3d" xmlns:o="urn:schemas-microsoft-com:office:office" xmlns:r="http://schemas.openxmlformats.org/officeDocument/2006/relationships" xmlns:m="http://schemas.openxmlformats.org/officeDocument/2006/math" xmlns:v="urn:schemas-microsoft-com:vml" xmlns:wp14="http://schemas.microsoft.com/office/word/2010/wordprocessingDrawing" xmlns:wp="http://schemas.openxmlformats.org/drawingml/2006/wordprocessingDrawing" xmlns:w10="urn:schemas-microsoft-com:office:word" xmlns:w="http://schemas.openxmlformats.org/wordprocessingml/2006/main" xmlns:w14="http://schemas.microsoft.com/office/word/2010/wordml" xmlns:w15="http://schemas.microsoft.com/office/word/2012/wordml" xmlns:w16cex="http://schemas.microsoft.com/office/word/2018/wordml/cex" xmlns:w16cid="http://schemas.microsoft.com/office/word/2016/wordml/cid" xmlns:w16="http://schemas.microsoft.com/office/word/2018/wordml" xmlns:w16sdtdh="http://schemas.microsoft.com/office/word/2020/wordml/sdtdatahash" xmlns:w16se="http://schemas.microsoft.com/office/word/2015/wordml/symex" xmlns:wpg="http://schemas.microsoft.com/office/word/2010/wordprocessingGroup" xmlns:wpi="http://schemas.microsoft.com/office/word/2010/wordprocessingInk" xmlns:wne="http://schemas.microsoft.com/office/word/2006/wordml" xmlns:wps="http://schemas.microsoft.com/office/word/2010/wordprocessingShape" mc:Ignorable="w14 w15 w16se w16cid w16 w16cex w16sdtdh wp14">
+<w:ftr xmlns:wpc="http://schemas.microsoft.com/office/word/2010/wordprocessingCanvas" xmlns:cx="http://schemas.microsoft.com/office/drawing/2014/chartex" xmlns:cx1="http://schemas.microsoft.com/office/drawing/2015/9/8/chartex" xmlns:cx2="http://schemas.microsoft.com/office/drawing/2015/10/21/chartex" xmlns:cx3="http://schemas.microsoft.com/office/drawing/2016/5/9/chartex" xmlns:cx4="http://schemas.microsoft.com/office/drawing/2016/5/10/chartex" xmlns:cx5="http://schemas.microsoft.com/office/drawing/2016/5/11/chartex" xmlns:cx6="http://schemas.microsoft.com/office/drawing/2016/5/12/chartex" xmlns:cx7="http://schemas.microsoft.com/office/drawing/2016/5/13/chartex" xmlns:cx8="http://schemas.microsoft.com/office/drawing/2016/5/14/chartex" xmlns:mc="http://schemas.openxmlformats.org/markup-compatibility/2006" xmlns:aink="http://schemas.microsoft.com/office/drawing/2016/ink" xmlns:am3d="http://schemas.microsoft.com/office/drawing/2017/model3d" xmlns:o="urn:schemas-microsoft-com:office:office" xmlns:oel="http://schemas.microsoft.com/office/2019/extlst" xmlns:r="http://schemas.openxmlformats.org/officeDocument/2006/relationships" xmlns:m="http://schemas.openxmlformats.org/officeDocument/2006/math" xmlns:v="urn:schemas-microsoft-com:vml" xmlns:wp14="http://schemas.microsoft.com/office/word/2010/wordprocessingDrawing" xmlns:wp="http://schemas.openxmlformats.org/drawingml/2006/wordprocessingDrawing" xmlns:w10="urn:schemas-microsoft-com:office:word" xmlns:w="http://schemas.openxmlformats.org/wordprocessingml/2006/main" xmlns:w14="http://schemas.microsoft.com/office/word/2010/wordml" xmlns:w15="http://schemas.microsoft.com/office/word/2012/wordml" xmlns:w16cex="http://schemas.microsoft.com/office/word/2018/wordml/cex" xmlns:w16cid="http://schemas.microsoft.com/office/word/2016/wordml/cid" xmlns:w16="http://schemas.microsoft.com/office/word/2018/wordml" xmlns:w16du="http://schemas.microsoft.com/office/word/2023/wordml/word16du" xmlns:w16sdtdh="http://schemas.microsoft.com/office/word/2020/wordml/sdtdatahash" xmlns:w16se="http://schemas.microsoft.com/office/word/2015/wordml/symex" xmlns:wpg="http://schemas.microsoft.com/office/word/2010/wordprocessingGroup" xmlns:wpi="http://schemas.microsoft.com/office/word/2010/wordprocessingInk" xmlns:wne="http://schemas.microsoft.com/office/word/2006/wordml" xmlns:wps="http://schemas.microsoft.com/office/word/2010/wordprocessingShape" mc:Ignorable="w14 w15 w16se w16cid w16 w16cex w16sdtdh wp14">
   <w:p>
     <w:pPr>
       <w:spacing w:after="0" w:line="276" w:lineRule="auto"/>
@@ -8327,7 +8163,7 @@
 </file>
 
 <file path=word/footnotes.xml><?xml version="1.0" encoding="utf-8"?>
-<w:footnotes xmlns:wpc="http://schemas.microsoft.com/office/word/2010/wordprocessingCanvas" xmlns:cx="http://schemas.microsoft.com/office/drawing/2014/chartex" xmlns:cx1="http://schemas.microsoft.com/office/drawing/2015/9/8/chartex" xmlns:cx2="http://schemas.microsoft.com/office/drawing/2015/10/21/chartex" xmlns:cx3="http://schemas.microsoft.com/office/drawing/2016/5/9/chartex" xmlns:cx4="http://schemas.microsoft.com/office/drawing/2016/5/10/chartex" xmlns:cx5="http://schemas.microsoft.com/office/drawing/2016/5/11/chartex" xmlns:cx6="http://schemas.microsoft.com/office/drawing/2016/5/12/chartex" xmlns:cx7="http://schemas.microsoft.com/office/drawing/2016/5/13/chartex" xmlns:cx8="http://schemas.microsoft.com/office/drawing/2016/5/14/chartex" xmlns:mc="http://schemas.openxmlformats.org/markup-compatibility/2006" xmlns:aink="http://schemas.microsoft.com/office/drawing/2016/ink" xmlns:am3d="http://schemas.microsoft.com/office/drawing/2017/model3d" xmlns:o="urn:schemas-microsoft-com:office:office" xmlns:r="http://schemas.openxmlformats.org/officeDocument/2006/relationships" xmlns:m="http://schemas.openxmlformats.org/officeDocument/2006/math" xmlns:v="urn:schemas-microsoft-com:vml" xmlns:wp14="http://schemas.microsoft.com/office/word/2010/wordprocessingDrawing" xmlns:wp="http://schemas.openxmlformats.org/drawingml/2006/wordprocessingDrawing" xmlns:w10="urn:schemas-microsoft-com:office:word" xmlns:w="http://schemas.openxmlformats.org/wordprocessingml/2006/main" xmlns:w14="http://schemas.microsoft.com/office/word/2010/wordml" xmlns:w15="http://schemas.microsoft.com/office/word/2012/wordml" xmlns:w16cex="http://schemas.microsoft.com/office/word/2018/wordml/cex" xmlns:w16cid="http://schemas.microsoft.com/office/word/2016/wordml/cid" xmlns:w16="http://schemas.microsoft.com/office/word/2018/wordml" xmlns:w16sdtdh="http://schemas.microsoft.com/office/word/2020/wordml/sdtdatahash" xmlns:w16se="http://schemas.microsoft.com/office/word/2015/wordml/symex" xmlns:wpg="http://schemas.microsoft.com/office/word/2010/wordprocessingGroup" xmlns:wpi="http://schemas.microsoft.com/office/word/2010/wordprocessingInk" xmlns:wne="http://schemas.microsoft.com/office/word/2006/wordml" xmlns:wps="http://schemas.microsoft.com/office/word/2010/wordprocessingShape" mc:Ignorable="w14 w15 w16se w16cid w16 w16cex w16sdtdh wp14">
+<w:footnotes xmlns:wpc="http://schemas.microsoft.com/office/word/2010/wordprocessingCanvas" xmlns:cx="http://schemas.microsoft.com/office/drawing/2014/chartex" xmlns:cx1="http://schemas.microsoft.com/office/drawing/2015/9/8/chartex" xmlns:cx2="http://schemas.microsoft.com/office/drawing/2015/10/21/chartex" xmlns:cx3="http://schemas.microsoft.com/office/drawing/2016/5/9/chartex" xmlns:cx4="http://schemas.microsoft.com/office/drawing/2016/5/10/chartex" xmlns:cx5="http://schemas.microsoft.com/office/drawing/2016/5/11/chartex" xmlns:cx6="http://schemas.microsoft.com/office/drawing/2016/5/12/chartex" xmlns:cx7="http://schemas.microsoft.com/office/drawing/2016/5/13/chartex" xmlns:cx8="http://schemas.microsoft.com/office/drawing/2016/5/14/chartex" xmlns:mc="http://schemas.openxmlformats.org/markup-compatibility/2006" xmlns:aink="http://schemas.microsoft.com/office/drawing/2016/ink" xmlns:am3d="http://schemas.microsoft.com/office/drawing/2017/model3d" xmlns:o="urn:schemas-microsoft-com:office:office" xmlns:oel="http://schemas.microsoft.com/office/2019/extlst" xmlns:r="http://schemas.openxmlformats.org/officeDocument/2006/relationships" xmlns:m="http://schemas.openxmlformats.org/officeDocument/2006/math" xmlns:v="urn:schemas-microsoft-com:vml" xmlns:wp14="http://schemas.microsoft.com/office/word/2010/wordprocessingDrawing" xmlns:wp="http://schemas.openxmlformats.org/drawingml/2006/wordprocessingDrawing" xmlns:w10="urn:schemas-microsoft-com:office:word" xmlns:w="http://schemas.openxmlformats.org/wordprocessingml/2006/main" xmlns:w14="http://schemas.microsoft.com/office/word/2010/wordml" xmlns:w15="http://schemas.microsoft.com/office/word/2012/wordml" xmlns:w16cex="http://schemas.microsoft.com/office/word/2018/wordml/cex" xmlns:w16cid="http://schemas.microsoft.com/office/word/2016/wordml/cid" xmlns:w16="http://schemas.microsoft.com/office/word/2018/wordml" xmlns:w16du="http://schemas.microsoft.com/office/word/2023/wordml/word16du" xmlns:w16sdtdh="http://schemas.microsoft.com/office/word/2020/wordml/sdtdatahash" xmlns:w16se="http://schemas.microsoft.com/office/word/2015/wordml/symex" xmlns:wpg="http://schemas.microsoft.com/office/word/2010/wordprocessingGroup" xmlns:wpi="http://schemas.microsoft.com/office/word/2010/wordprocessingInk" xmlns:wne="http://schemas.microsoft.com/office/word/2006/wordml" xmlns:wps="http://schemas.microsoft.com/office/word/2010/wordprocessingShape" mc:Ignorable="w14 w15 w16se w16cid w16 w16cex w16sdtdh wp14">
   <w:footnote w:type="separator" w:id="-1">
     <w:p>
       <w:pPr>
@@ -8352,7 +8188,7 @@
 </file>
 
 <file path=word/header1.xml><?xml version="1.0" encoding="utf-8"?>
-<w:hdr xmlns:wpc="http://schemas.microsoft.com/office/word/2010/wordprocessingCanvas" xmlns:cx="http://schemas.microsoft.com/office/drawing/2014/chartex" xmlns:cx1="http://schemas.microsoft.com/office/drawing/2015/9/8/chartex" xmlns:cx2="http://schemas.microsoft.com/office/drawing/2015/10/21/chartex" xmlns:cx3="http://schemas.microsoft.com/office/drawing/2016/5/9/chartex" xmlns:cx4="http://schemas.microsoft.com/office/drawing/2016/5/10/chartex" xmlns:cx5="http://schemas.microsoft.com/office/drawing/2016/5/11/chartex" xmlns:cx6="http://schemas.microsoft.com/office/drawing/2016/5/12/chartex" xmlns:cx7="http://schemas.microsoft.com/office/drawing/2016/5/13/chartex" xmlns:cx8="http://schemas.microsoft.com/office/drawing/2016/5/14/chartex" xmlns:mc="http://schemas.openxmlformats.org/markup-compatibility/2006" xmlns:aink="http://schemas.microsoft.com/office/drawing/2016/ink" xmlns:am3d="http://schemas.microsoft.com/office/drawing/2017/model3d" xmlns:o="urn:schemas-microsoft-com:office:office" xmlns:r="http://schemas.openxmlformats.org/officeDocument/2006/relationships" xmlns:m="http://schemas.openxmlformats.org/officeDocument/2006/math" xmlns:v="urn:schemas-microsoft-com:vml" xmlns:wp14="http://schemas.microsoft.com/office/word/2010/wordprocessingDrawing" xmlns:wp="http://schemas.openxmlformats.org/drawingml/2006/wordprocessingDrawing" xmlns:w10="urn:schemas-microsoft-com:office:word" xmlns:w="http://schemas.openxmlformats.org/wordprocessingml/2006/main" xmlns:w14="http://schemas.microsoft.com/office/word/2010/wordml" xmlns:w15="http://schemas.microsoft.com/office/word/2012/wordml" xmlns:w16cex="http://schemas.microsoft.com/office/word/2018/wordml/cex" xmlns:w16cid="http://schemas.microsoft.com/office/word/2016/wordml/cid" xmlns:w16="http://schemas.microsoft.com/office/word/2018/wordml" xmlns:w16sdtdh="http://schemas.microsoft.com/office/word/2020/wordml/sdtdatahash" xmlns:w16se="http://schemas.microsoft.com/office/word/2015/wordml/symex" xmlns:wpg="http://schemas.microsoft.com/office/word/2010/wordprocessingGroup" xmlns:wpi="http://schemas.microsoft.com/office/word/2010/wordprocessingInk" xmlns:wne="http://schemas.microsoft.com/office/word/2006/wordml" xmlns:wps="http://schemas.microsoft.com/office/word/2010/wordprocessingShape" mc:Ignorable="w14 w15 w16se w16cid w16 w16cex w16sdtdh wp14">
+<w:hdr xmlns:wpc="http://schemas.microsoft.com/office/word/2010/wordprocessingCanvas" xmlns:cx="http://schemas.microsoft.com/office/drawing/2014/chartex" xmlns:cx1="http://schemas.microsoft.com/office/drawing/2015/9/8/chartex" xmlns:cx2="http://schemas.microsoft.com/office/drawing/2015/10/21/chartex" xmlns:cx3="http://schemas.microsoft.com/office/drawing/2016/5/9/chartex" xmlns:cx4="http://schemas.microsoft.com/office/drawing/2016/5/10/chartex" xmlns:cx5="http://schemas.microsoft.com/office/drawing/2016/5/11/chartex" xmlns:cx6="http://schemas.microsoft.com/office/drawing/2016/5/12/chartex" xmlns:cx7="http://schemas.microsoft.com/office/drawing/2016/5/13/chartex" xmlns:cx8="http://schemas.microsoft.com/office/drawing/2016/5/14/chartex" xmlns:mc="http://schemas.openxmlformats.org/markup-compatibility/2006" xmlns:aink="http://schemas.microsoft.com/office/drawing/2016/ink" xmlns:am3d="http://schemas.microsoft.com/office/drawing/2017/model3d" xmlns:o="urn:schemas-microsoft-com:office:office" xmlns:oel="http://schemas.microsoft.com/office/2019/extlst" xmlns:r="http://schemas.openxmlformats.org/officeDocument/2006/relationships" xmlns:m="http://schemas.openxmlformats.org/officeDocument/2006/math" xmlns:v="urn:schemas-microsoft-com:vml" xmlns:wp14="http://schemas.microsoft.com/office/word/2010/wordprocessingDrawing" xmlns:wp="http://schemas.openxmlformats.org/drawingml/2006/wordprocessingDrawing" xmlns:w10="urn:schemas-microsoft-com:office:word" xmlns:w="http://schemas.openxmlformats.org/wordprocessingml/2006/main" xmlns:w14="http://schemas.microsoft.com/office/word/2010/wordml" xmlns:w15="http://schemas.microsoft.com/office/word/2012/wordml" xmlns:w16cex="http://schemas.microsoft.com/office/word/2018/wordml/cex" xmlns:w16cid="http://schemas.microsoft.com/office/word/2016/wordml/cid" xmlns:w16="http://schemas.microsoft.com/office/word/2018/wordml" xmlns:w16du="http://schemas.microsoft.com/office/word/2023/wordml/word16du" xmlns:w16sdtdh="http://schemas.microsoft.com/office/word/2020/wordml/sdtdatahash" xmlns:w16se="http://schemas.microsoft.com/office/word/2015/wordml/symex" xmlns:wpg="http://schemas.microsoft.com/office/word/2010/wordprocessingGroup" xmlns:wpi="http://schemas.microsoft.com/office/word/2010/wordprocessingInk" xmlns:wne="http://schemas.microsoft.com/office/word/2006/wordml" xmlns:wps="http://schemas.microsoft.com/office/word/2010/wordprocessingShape" mc:Ignorable="w14 w15 w16se w16cid w16 w16cex w16sdtdh wp14">
   <w:p>
     <w:pPr>
       <w:shd w:val="clear" w:color="auto" w:fill="4472C4"/>
@@ -8384,7 +8220,7 @@
 </file>
 
 <file path=word/header2.xml><?xml version="1.0" encoding="utf-8"?>
-<w:hdr xmlns:wpc="http://schemas.microsoft.com/office/word/2010/wordprocessingCanvas" xmlns:cx="http://schemas.microsoft.com/office/drawing/2014/chartex" xmlns:cx1="http://schemas.microsoft.com/office/drawing/2015/9/8/chartex" xmlns:cx2="http://schemas.microsoft.com/office/drawing/2015/10/21/chartex" xmlns:cx3="http://schemas.microsoft.com/office/drawing/2016/5/9/chartex" xmlns:cx4="http://schemas.microsoft.com/office/drawing/2016/5/10/chartex" xmlns:cx5="http://schemas.microsoft.com/office/drawing/2016/5/11/chartex" xmlns:cx6="http://schemas.microsoft.com/office/drawing/2016/5/12/chartex" xmlns:cx7="http://schemas.microsoft.com/office/drawing/2016/5/13/chartex" xmlns:cx8="http://schemas.microsoft.com/office/drawing/2016/5/14/chartex" xmlns:mc="http://schemas.openxmlformats.org/markup-compatibility/2006" xmlns:aink="http://schemas.microsoft.com/office/drawing/2016/ink" xmlns:am3d="http://schemas.microsoft.com/office/drawing/2017/model3d" xmlns:o="urn:schemas-microsoft-com:office:office" xmlns:r="http://schemas.openxmlformats.org/officeDocument/2006/relationships" xmlns:m="http://schemas.openxmlformats.org/officeDocument/2006/math" xmlns:v="urn:schemas-microsoft-com:vml" xmlns:wp14="http://schemas.microsoft.com/office/word/2010/wordprocessingDrawing" xmlns:wp="http://schemas.openxmlformats.org/drawingml/2006/wordprocessingDrawing" xmlns:w10="urn:schemas-microsoft-com:office:word" xmlns:w="http://schemas.openxmlformats.org/wordprocessingml/2006/main" xmlns:w14="http://schemas.microsoft.com/office/word/2010/wordml" xmlns:w15="http://schemas.microsoft.com/office/word/2012/wordml" xmlns:w16cex="http://schemas.microsoft.com/office/word/2018/wordml/cex" xmlns:w16cid="http://schemas.microsoft.com/office/word/2016/wordml/cid" xmlns:w16="http://schemas.microsoft.com/office/word/2018/wordml" xmlns:w16sdtdh="http://schemas.microsoft.com/office/word/2020/wordml/sdtdatahash" xmlns:w16se="http://schemas.microsoft.com/office/word/2015/wordml/symex" xmlns:wpg="http://schemas.microsoft.com/office/word/2010/wordprocessingGroup" xmlns:wpi="http://schemas.microsoft.com/office/word/2010/wordprocessingInk" xmlns:wne="http://schemas.microsoft.com/office/word/2006/wordml" xmlns:wps="http://schemas.microsoft.com/office/word/2010/wordprocessingShape" mc:Ignorable="w14 w15 w16se w16cid w16 w16cex w16sdtdh wp14">
+<w:hdr xmlns:wpc="http://schemas.microsoft.com/office/word/2010/wordprocessingCanvas" xmlns:cx="http://schemas.microsoft.com/office/drawing/2014/chartex" xmlns:cx1="http://schemas.microsoft.com/office/drawing/2015/9/8/chartex" xmlns:cx2="http://schemas.microsoft.com/office/drawing/2015/10/21/chartex" xmlns:cx3="http://schemas.microsoft.com/office/drawing/2016/5/9/chartex" xmlns:cx4="http://schemas.microsoft.com/office/drawing/2016/5/10/chartex" xmlns:cx5="http://schemas.microsoft.com/office/drawing/2016/5/11/chartex" xmlns:cx6="http://schemas.microsoft.com/office/drawing/2016/5/12/chartex" xmlns:cx7="http://schemas.microsoft.com/office/drawing/2016/5/13/chartex" xmlns:cx8="http://schemas.microsoft.com/office/drawing/2016/5/14/chartex" xmlns:mc="http://schemas.openxmlformats.org/markup-compatibility/2006" xmlns:aink="http://schemas.microsoft.com/office/drawing/2016/ink" xmlns:am3d="http://schemas.microsoft.com/office/drawing/2017/model3d" xmlns:o="urn:schemas-microsoft-com:office:office" xmlns:oel="http://schemas.microsoft.com/office/2019/extlst" xmlns:r="http://schemas.openxmlformats.org/officeDocument/2006/relationships" xmlns:m="http://schemas.openxmlformats.org/officeDocument/2006/math" xmlns:v="urn:schemas-microsoft-com:vml" xmlns:wp14="http://schemas.microsoft.com/office/word/2010/wordprocessingDrawing" xmlns:wp="http://schemas.openxmlformats.org/drawingml/2006/wordprocessingDrawing" xmlns:w10="urn:schemas-microsoft-com:office:word" xmlns:w="http://schemas.openxmlformats.org/wordprocessingml/2006/main" xmlns:w14="http://schemas.microsoft.com/office/word/2010/wordml" xmlns:w15="http://schemas.microsoft.com/office/word/2012/wordml" xmlns:w16cex="http://schemas.microsoft.com/office/word/2018/wordml/cex" xmlns:w16cid="http://schemas.microsoft.com/office/word/2016/wordml/cid" xmlns:w16="http://schemas.microsoft.com/office/word/2018/wordml" xmlns:w16du="http://schemas.microsoft.com/office/word/2023/wordml/word16du" xmlns:w16sdtdh="http://schemas.microsoft.com/office/word/2020/wordml/sdtdatahash" xmlns:w16se="http://schemas.microsoft.com/office/word/2015/wordml/symex" xmlns:wpg="http://schemas.microsoft.com/office/word/2010/wordprocessingGroup" xmlns:wpi="http://schemas.microsoft.com/office/word/2010/wordprocessingInk" xmlns:wne="http://schemas.microsoft.com/office/word/2006/wordml" xmlns:wps="http://schemas.microsoft.com/office/word/2010/wordprocessingShape" mc:Ignorable="w14 w15 w16se w16cid w16 w16cex w16sdtdh wp14">
   <w:p>
     <w:pPr>
       <w:shd w:val="clear" w:color="auto" w:fill="4472C4"/>
@@ -8416,7 +8252,7 @@
 </file>
 
 <file path=word/header3.xml><?xml version="1.0" encoding="utf-8"?>
-<w:hdr xmlns:wpc="http://schemas.microsoft.com/office/word/2010/wordprocessingCanvas" xmlns:cx="http://schemas.microsoft.com/office/drawing/2014/chartex" xmlns:cx1="http://schemas.microsoft.com/office/drawing/2015/9/8/chartex" xmlns:cx2="http://schemas.microsoft.com/office/drawing/2015/10/21/chartex" xmlns:cx3="http://schemas.microsoft.com/office/drawing/2016/5/9/chartex" xmlns:cx4="http://schemas.microsoft.com/office/drawing/2016/5/10/chartex" xmlns:cx5="http://schemas.microsoft.com/office/drawing/2016/5/11/chartex" xmlns:cx6="http://schemas.microsoft.com/office/drawing/2016/5/12/chartex" xmlns:cx7="http://schemas.microsoft.com/office/drawing/2016/5/13/chartex" xmlns:cx8="http://schemas.microsoft.com/office/drawing/2016/5/14/chartex" xmlns:mc="http://schemas.openxmlformats.org/markup-compatibility/2006" xmlns:aink="http://schemas.microsoft.com/office/drawing/2016/ink" xmlns:am3d="http://schemas.microsoft.com/office/drawing/2017/model3d" xmlns:o="urn:schemas-microsoft-com:office:office" xmlns:r="http://schemas.openxmlformats.org/officeDocument/2006/relationships" xmlns:m="http://schemas.openxmlformats.org/officeDocument/2006/math" xmlns:v="urn:schemas-microsoft-com:vml" xmlns:wp14="http://schemas.microsoft.com/office/word/2010/wordprocessingDrawing" xmlns:wp="http://schemas.openxmlformats.org/drawingml/2006/wordprocessingDrawing" xmlns:w10="urn:schemas-microsoft-com:office:word" xmlns:w="http://schemas.openxmlformats.org/wordprocessingml/2006/main" xmlns:w14="http://schemas.microsoft.com/office/word/2010/wordml" xmlns:w15="http://schemas.microsoft.com/office/word/2012/wordml" xmlns:w16cex="http://schemas.microsoft.com/office/word/2018/wordml/cex" xmlns:w16cid="http://schemas.microsoft.com/office/word/2016/wordml/cid" xmlns:w16="http://schemas.microsoft.com/office/word/2018/wordml" xmlns:w16sdtdh="http://schemas.microsoft.com/office/word/2020/wordml/sdtdatahash" xmlns:w16se="http://schemas.microsoft.com/office/word/2015/wordml/symex" xmlns:wpg="http://schemas.microsoft.com/office/word/2010/wordprocessingGroup" xmlns:wpi="http://schemas.microsoft.com/office/word/2010/wordprocessingInk" xmlns:wne="http://schemas.microsoft.com/office/word/2006/wordml" xmlns:wps="http://schemas.microsoft.com/office/word/2010/wordprocessingShape" mc:Ignorable="w14 w15 w16se w16cid w16 w16cex w16sdtdh wp14">
+<w:hdr xmlns:wpc="http://schemas.microsoft.com/office/word/2010/wordprocessingCanvas" xmlns:cx="http://schemas.microsoft.com/office/drawing/2014/chartex" xmlns:cx1="http://schemas.microsoft.com/office/drawing/2015/9/8/chartex" xmlns:cx2="http://schemas.microsoft.com/office/drawing/2015/10/21/chartex" xmlns:cx3="http://schemas.microsoft.com/office/drawing/2016/5/9/chartex" xmlns:cx4="http://schemas.microsoft.com/office/drawing/2016/5/10/chartex" xmlns:cx5="http://schemas.microsoft.com/office/drawing/2016/5/11/chartex" xmlns:cx6="http://schemas.microsoft.com/office/drawing/2016/5/12/chartex" xmlns:cx7="http://schemas.microsoft.com/office/drawing/2016/5/13/chartex" xmlns:cx8="http://schemas.microsoft.com/office/drawing/2016/5/14/chartex" xmlns:mc="http://schemas.openxmlformats.org/markup-compatibility/2006" xmlns:aink="http://schemas.microsoft.com/office/drawing/2016/ink" xmlns:am3d="http://schemas.microsoft.com/office/drawing/2017/model3d" xmlns:o="urn:schemas-microsoft-com:office:office" xmlns:oel="http://schemas.microsoft.com/office/2019/extlst" xmlns:r="http://schemas.openxmlformats.org/officeDocument/2006/relationships" xmlns:m="http://schemas.openxmlformats.org/officeDocument/2006/math" xmlns:v="urn:schemas-microsoft-com:vml" xmlns:wp14="http://schemas.microsoft.com/office/word/2010/wordprocessingDrawing" xmlns:wp="http://schemas.openxmlformats.org/drawingml/2006/wordprocessingDrawing" xmlns:w10="urn:schemas-microsoft-com:office:word" xmlns:w="http://schemas.openxmlformats.org/wordprocessingml/2006/main" xmlns:w14="http://schemas.microsoft.com/office/word/2010/wordml" xmlns:w15="http://schemas.microsoft.com/office/word/2012/wordml" xmlns:w16cex="http://schemas.microsoft.com/office/word/2018/wordml/cex" xmlns:w16cid="http://schemas.microsoft.com/office/word/2016/wordml/cid" xmlns:w16="http://schemas.microsoft.com/office/word/2018/wordml" xmlns:w16du="http://schemas.microsoft.com/office/word/2023/wordml/word16du" xmlns:w16sdtdh="http://schemas.microsoft.com/office/word/2020/wordml/sdtdatahash" xmlns:w16se="http://schemas.microsoft.com/office/word/2015/wordml/symex" xmlns:wpg="http://schemas.microsoft.com/office/word/2010/wordprocessingGroup" xmlns:wpi="http://schemas.microsoft.com/office/word/2010/wordprocessingInk" xmlns:wne="http://schemas.microsoft.com/office/word/2006/wordml" xmlns:wps="http://schemas.microsoft.com/office/word/2010/wordprocessingShape" mc:Ignorable="w14 w15 w16se w16cid w16 w16cex w16sdtdh wp14">
   <w:p>
     <w:pPr>
       <w:spacing w:after="0" w:line="276" w:lineRule="auto"/>
@@ -8427,7 +8263,7 @@
 </file>
 
 <file path=word/numbering.xml><?xml version="1.0" encoding="utf-8"?>
-<w:numbering xmlns:wpc="http://schemas.microsoft.com/office/word/2010/wordprocessingCanvas" xmlns:cx="http://schemas.microsoft.com/office/drawing/2014/chartex" xmlns:cx1="http://schemas.microsoft.com/office/drawing/2015/9/8/chartex" xmlns:cx2="http://schemas.microsoft.com/office/drawing/2015/10/21/chartex" xmlns:cx3="http://schemas.microsoft.com/office/drawing/2016/5/9/chartex" xmlns:cx4="http://schemas.microsoft.com/office/drawing/2016/5/10/chartex" xmlns:cx5="http://schemas.microsoft.com/office/drawing/2016/5/11/chartex" xmlns:cx6="http://schemas.microsoft.com/office/drawing/2016/5/12/chartex" xmlns:cx7="http://schemas.microsoft.com/office/drawing/2016/5/13/chartex" xmlns:cx8="http://schemas.microsoft.com/office/drawing/2016/5/14/chartex" xmlns:mc="http://schemas.openxmlformats.org/markup-compatibility/2006" xmlns:aink="http://schemas.microsoft.com/office/drawing/2016/ink" xmlns:am3d="http://schemas.microsoft.com/office/drawing/2017/model3d" xmlns:o="urn:schemas-microsoft-com:office:office" xmlns:r="http://schemas.openxmlformats.org/officeDocument/2006/relationships" xmlns:m="http://schemas.openxmlformats.org/officeDocument/2006/math" xmlns:v="urn:schemas-microsoft-com:vml" xmlns:wp14="http://schemas.microsoft.com/office/word/2010/wordprocessingDrawing" xmlns:wp="http://schemas.openxmlformats.org/drawingml/2006/wordprocessingDrawing" xmlns:w10="urn:schemas-microsoft-com:office:word" xmlns:w="http://schemas.openxmlformats.org/wordprocessingml/2006/main" xmlns:w14="http://schemas.microsoft.com/office/word/2010/wordml" xmlns:w15="http://schemas.microsoft.com/office/word/2012/wordml" xmlns:w16cex="http://schemas.microsoft.com/office/word/2018/wordml/cex" xmlns:w16cid="http://schemas.microsoft.com/office/word/2016/wordml/cid" xmlns:w16="http://schemas.microsoft.com/office/word/2018/wordml" xmlns:w16sdtdh="http://schemas.microsoft.com/office/word/2020/wordml/sdtdatahash" xmlns:w16se="http://schemas.microsoft.com/office/word/2015/wordml/symex" xmlns:wpg="http://schemas.microsoft.com/office/word/2010/wordprocessingGroup" xmlns:wpi="http://schemas.microsoft.com/office/word/2010/wordprocessingInk" xmlns:wne="http://schemas.microsoft.com/office/word/2006/wordml" xmlns:wps="http://schemas.microsoft.com/office/word/2010/wordprocessingShape" mc:Ignorable="w14 w15 w16se w16cid w16 w16cex w16sdtdh wp14">
+<w:numbering xmlns:wpc="http://schemas.microsoft.com/office/word/2010/wordprocessingCanvas" xmlns:cx="http://schemas.microsoft.com/office/drawing/2014/chartex" xmlns:cx1="http://schemas.microsoft.com/office/drawing/2015/9/8/chartex" xmlns:cx2="http://schemas.microsoft.com/office/drawing/2015/10/21/chartex" xmlns:cx3="http://schemas.microsoft.com/office/drawing/2016/5/9/chartex" xmlns:cx4="http://schemas.microsoft.com/office/drawing/2016/5/10/chartex" xmlns:cx5="http://schemas.microsoft.com/office/drawing/2016/5/11/chartex" xmlns:cx6="http://schemas.microsoft.com/office/drawing/2016/5/12/chartex" xmlns:cx7="http://schemas.microsoft.com/office/drawing/2016/5/13/chartex" xmlns:cx8="http://schemas.microsoft.com/office/drawing/2016/5/14/chartex" xmlns:mc="http://schemas.openxmlformats.org/markup-compatibility/2006" xmlns:aink="http://schemas.microsoft.com/office/drawing/2016/ink" xmlns:am3d="http://schemas.microsoft.com/office/drawing/2017/model3d" xmlns:o="urn:schemas-microsoft-com:office:office" xmlns:oel="http://schemas.microsoft.com/office/2019/extlst" xmlns:r="http://schemas.openxmlformats.org/officeDocument/2006/relationships" xmlns:m="http://schemas.openxmlformats.org/officeDocument/2006/math" xmlns:v="urn:schemas-microsoft-com:vml" xmlns:wp14="http://schemas.microsoft.com/office/word/2010/wordprocessingDrawing" xmlns:wp="http://schemas.openxmlformats.org/drawingml/2006/wordprocessingDrawing" xmlns:w10="urn:schemas-microsoft-com:office:word" xmlns:w="http://schemas.openxmlformats.org/wordprocessingml/2006/main" xmlns:w14="http://schemas.microsoft.com/office/word/2010/wordml" xmlns:w15="http://schemas.microsoft.com/office/word/2012/wordml" xmlns:w16cex="http://schemas.microsoft.com/office/word/2018/wordml/cex" xmlns:w16cid="http://schemas.microsoft.com/office/word/2016/wordml/cid" xmlns:w16="http://schemas.microsoft.com/office/word/2018/wordml" xmlns:w16du="http://schemas.microsoft.com/office/word/2023/wordml/word16du" xmlns:w16sdtdh="http://schemas.microsoft.com/office/word/2020/wordml/sdtdatahash" xmlns:w16se="http://schemas.microsoft.com/office/word/2015/wordml/symex" xmlns:wpg="http://schemas.microsoft.com/office/word/2010/wordprocessingGroup" xmlns:wpi="http://schemas.microsoft.com/office/word/2010/wordprocessingInk" xmlns:wne="http://schemas.microsoft.com/office/word/2006/wordml" xmlns:wps="http://schemas.microsoft.com/office/word/2010/wordprocessingShape" mc:Ignorable="w14 w15 w16se w16cid w16 w16cex w16sdtdh wp14">
   <w:numPicBullet w:numPicBulletId="0">
     <w:pict>
       <v:shapetype id="_x0000_t75" coordsize="21600,21600" o:spt="75" o:preferrelative="t" path="m@4@5l@4@11@9@11@9@5xe" filled="f" stroked="f">
@@ -8449,7 +8285,7 @@
         <v:path o:extrusionok="f" gradientshapeok="t" o:connecttype="rect"/>
         <o:lock v:ext="edit" aspectratio="t"/>
       </v:shapetype>
-      <v:shape id="_x0000_i1031" type="#_x0000_t75" style="width:11.25pt;height:11.25pt" o:bullet="t">
+      <v:shape id="_x0000_i1042" type="#_x0000_t75" style="width:11.1pt;height:11.1pt" o:bullet="t">
         <v:imagedata r:id="rId1" o:title=""/>
       </v:shape>
     </w:pict>
@@ -9839,46 +9675,46 @@
       </w:pPr>
     </w:lvl>
   </w:abstractNum>
-  <w:num w:numId="1">
+  <w:num w:numId="1" w16cid:durableId="1642727633">
     <w:abstractNumId w:val="11"/>
   </w:num>
-  <w:num w:numId="2">
+  <w:num w:numId="2" w16cid:durableId="1280331199">
     <w:abstractNumId w:val="2"/>
   </w:num>
-  <w:num w:numId="3">
+  <w:num w:numId="3" w16cid:durableId="1571846671">
     <w:abstractNumId w:val="8"/>
   </w:num>
-  <w:num w:numId="4">
+  <w:num w:numId="4" w16cid:durableId="2112894799">
     <w:abstractNumId w:val="9"/>
   </w:num>
-  <w:num w:numId="5">
+  <w:num w:numId="5" w16cid:durableId="189269733">
     <w:abstractNumId w:val="10"/>
   </w:num>
-  <w:num w:numId="6">
+  <w:num w:numId="6" w16cid:durableId="135463695">
     <w:abstractNumId w:val="6"/>
   </w:num>
-  <w:num w:numId="7">
+  <w:num w:numId="7" w16cid:durableId="73401876">
     <w:abstractNumId w:val="7"/>
   </w:num>
-  <w:num w:numId="8">
+  <w:num w:numId="8" w16cid:durableId="1146580663">
     <w:abstractNumId w:val="3"/>
   </w:num>
-  <w:num w:numId="9">
+  <w:num w:numId="9" w16cid:durableId="1505783155">
     <w:abstractNumId w:val="4"/>
   </w:num>
-  <w:num w:numId="10">
+  <w:num w:numId="10" w16cid:durableId="19212378">
     <w:abstractNumId w:val="1"/>
   </w:num>
-  <w:num w:numId="11">
+  <w:num w:numId="11" w16cid:durableId="119496140">
     <w:abstractNumId w:val="5"/>
   </w:num>
-  <w:num w:numId="12">
+  <w:num w:numId="12" w16cid:durableId="1637881022">
     <w:abstractNumId w:val="0"/>
   </w:num>
-  <w:num w:numId="13">
+  <w:num w:numId="13" w16cid:durableId="714306173">
     <w:abstractNumId w:val="12"/>
   </w:num>
-  <w:num w:numId="14">
+  <w:num w:numId="14" w16cid:durableId="1872985791">
     <w:abstractNumId w:val="13"/>
   </w:num>
 </w:numbering>
@@ -10287,11 +10123,11 @@
       <w14:ligatures w14:val="standardContextual"/>
     </w:rPr>
   </w:style>
-  <w:style w:type="paragraph" w:styleId="Titre1">
+  <w:style w:type="paragraph" w:styleId="Heading1">
     <w:name w:val="heading 1"/>
     <w:basedOn w:val="Normal"/>
     <w:next w:val="Normal"/>
-    <w:link w:val="Titre1Car"/>
+    <w:link w:val="Heading1Char"/>
     <w:uiPriority w:val="9"/>
     <w:qFormat/>
     <w:rsid w:val="006961C8"/>
@@ -10308,11 +10144,11 @@
       <w:szCs w:val="32"/>
     </w:rPr>
   </w:style>
-  <w:style w:type="paragraph" w:styleId="Titre2">
+  <w:style w:type="paragraph" w:styleId="Heading2">
     <w:name w:val="heading 2"/>
     <w:basedOn w:val="Normal"/>
     <w:next w:val="Normal"/>
-    <w:link w:val="Titre2Car"/>
+    <w:link w:val="Heading2Char"/>
     <w:uiPriority w:val="9"/>
     <w:semiHidden/>
     <w:unhideWhenUsed/>
@@ -10331,13 +10167,13 @@
       <w:szCs w:val="26"/>
     </w:rPr>
   </w:style>
-  <w:style w:type="character" w:default="1" w:styleId="Policepardfaut">
+  <w:style w:type="character" w:default="1" w:styleId="DefaultParagraphFont">
     <w:name w:val="Default Paragraph Font"/>
     <w:uiPriority w:val="1"/>
     <w:semiHidden/>
     <w:unhideWhenUsed/>
   </w:style>
-  <w:style w:type="table" w:default="1" w:styleId="TableauNormal">
+  <w:style w:type="table" w:default="1" w:styleId="TableNormal">
     <w:name w:val="Normal Table"/>
     <w:uiPriority w:val="99"/>
     <w:semiHidden/>
@@ -10352,15 +10188,15 @@
       </w:tblCellMar>
     </w:tblPr>
   </w:style>
-  <w:style w:type="numbering" w:default="1" w:styleId="Aucuneliste">
+  <w:style w:type="numbering" w:default="1" w:styleId="NoList">
     <w:name w:val="No List"/>
     <w:uiPriority w:val="99"/>
     <w:semiHidden/>
     <w:unhideWhenUsed/>
   </w:style>
-  <w:style w:type="character" w:styleId="Lienhypertexte">
+  <w:style w:type="character" w:styleId="Hyperlink">
     <w:name w:val="Hyperlink"/>
-    <w:basedOn w:val="Policepardfaut"/>
+    <w:basedOn w:val="DefaultParagraphFont"/>
     <w:uiPriority w:val="99"/>
     <w:unhideWhenUsed/>
     <w:qFormat/>
@@ -10369,7 +10205,7 @@
       <w:u w:val="single"/>
     </w:rPr>
   </w:style>
-  <w:style w:type="paragraph" w:styleId="Lgende">
+  <w:style w:type="paragraph" w:styleId="Caption">
     <w:name w:val="caption"/>
     <w:basedOn w:val="Normal"/>
     <w:next w:val="Normal"/>
@@ -10402,7 +10238,7 @@
       <w14:ligatures w14:val="none"/>
     </w:rPr>
   </w:style>
-  <w:style w:type="paragraph" w:styleId="Pieddepage">
+  <w:style w:type="paragraph" w:styleId="Footer">
     <w:name w:val="footer"/>
     <w:basedOn w:val="Normal"/>
     <w:uiPriority w:val="99"/>
@@ -10416,9 +10252,9 @@
       <w:spacing w:after="0" w:line="240" w:lineRule="auto"/>
     </w:pPr>
   </w:style>
-  <w:style w:type="table" w:styleId="Grilledutableau">
+  <w:style w:type="table" w:styleId="TableGrid">
     <w:name w:val="Table Grid"/>
-    <w:basedOn w:val="TableauNormal"/>
+    <w:basedOn w:val="TableNormal"/>
     <w:uiPriority w:val="39"/>
     <w:tblPr>
       <w:tblBorders>
@@ -10431,7 +10267,7 @@
       </w:tblBorders>
     </w:tblPr>
   </w:style>
-  <w:style w:type="paragraph" w:styleId="Paragraphedeliste">
+  <w:style w:type="paragraph" w:styleId="ListParagraph">
     <w:name w:val="List Paragraph"/>
     <w:basedOn w:val="Normal"/>
     <w:uiPriority w:val="34"/>
@@ -10441,10 +10277,10 @@
       <w:contextualSpacing/>
     </w:pPr>
   </w:style>
-  <w:style w:type="character" w:customStyle="1" w:styleId="Titre2Car">
-    <w:name w:val="Titre 2 Car"/>
-    <w:basedOn w:val="Policepardfaut"/>
-    <w:link w:val="Titre2"/>
+  <w:style w:type="character" w:customStyle="1" w:styleId="Heading2Char">
+    <w:name w:val="Heading 2 Char"/>
+    <w:basedOn w:val="DefaultParagraphFont"/>
+    <w:link w:val="Heading2"/>
     <w:uiPriority w:val="9"/>
     <w:semiHidden/>
     <w:rsid w:val="006961C8"/>
@@ -10458,10 +10294,10 @@
       <w14:ligatures w14:val="standardContextual"/>
     </w:rPr>
   </w:style>
-  <w:style w:type="character" w:customStyle="1" w:styleId="Titre1Car">
-    <w:name w:val="Titre 1 Car"/>
-    <w:basedOn w:val="Policepardfaut"/>
-    <w:link w:val="Titre1"/>
+  <w:style w:type="character" w:customStyle="1" w:styleId="Heading1Char">
+    <w:name w:val="Heading 1 Char"/>
+    <w:basedOn w:val="DefaultParagraphFont"/>
+    <w:link w:val="Heading1"/>
     <w:uiPriority w:val="9"/>
     <w:rsid w:val="006961C8"/>
     <w:rPr>
@@ -10474,9 +10310,9 @@
       <w14:ligatures w14:val="standardContextual"/>
     </w:rPr>
   </w:style>
-  <w:style w:type="paragraph" w:styleId="En-ttedetabledesmatires">
+  <w:style w:type="paragraph" w:styleId="TOCHeading">
     <w:name w:val="TOC Heading"/>
-    <w:basedOn w:val="Titre1"/>
+    <w:basedOn w:val="Heading1"/>
     <w:next w:val="Normal"/>
     <w:uiPriority w:val="39"/>
     <w:unhideWhenUsed/>
@@ -10493,7 +10329,7 @@
       <w14:ligatures w14:val="none"/>
     </w:rPr>
   </w:style>
-  <w:style w:type="paragraph" w:styleId="TM1">
+  <w:style w:type="paragraph" w:styleId="TOC1">
     <w:name w:val="toc 1"/>
     <w:basedOn w:val="Normal"/>
     <w:next w:val="Normal"/>
@@ -10506,7 +10342,7 @@
       <w:ind w:left="0"/>
     </w:pPr>
   </w:style>
-  <w:style w:type="paragraph" w:styleId="TM2">
+  <w:style w:type="paragraph" w:styleId="TOC2">
     <w:name w:val="toc 2"/>
     <w:basedOn w:val="Normal"/>
     <w:next w:val="Normal"/>
@@ -10779,6 +10615,10 @@
 </file>
 
 <file path=customXml/item1.xml><?xml version="1.0" encoding="utf-8"?>
+<b:Sources xmlns:b="http://schemas.openxmlformats.org/officeDocument/2006/bibliography" xmlns="http://schemas.openxmlformats.org/officeDocument/2006/bibliography" SelectedStyle="\APASixthEditionOfficeOnline.xsl" StyleName="APA" Version="6"/>
+</file>
+
+<file path=customXml/item2.xml><?xml version="1.0" encoding="utf-8"?>
 <s:customData xmlns="http://www.wps.cn/officeDocument/2013/wpsCustomData" xmlns:s="http://www.wps.cn/officeDocument/2013/wpsCustomData">
   <customSectProps/>
   <customShpExts>
@@ -10787,22 +10627,18 @@
 </s:customData>
 </file>
 
-<file path=customXml/item2.xml><?xml version="1.0" encoding="utf-8"?>
-<b:Sources xmlns:b="http://schemas.openxmlformats.org/officeDocument/2006/bibliography" xmlns="http://schemas.openxmlformats.org/officeDocument/2006/bibliography" SelectedStyle="\APASixthEditionOfficeOnline.xsl" StyleName="APA" Version="6"/>
+<file path=customXml/itemProps1.xml><?xml version="1.0" encoding="utf-8"?>
+<ds:datastoreItem xmlns:ds="http://schemas.openxmlformats.org/officeDocument/2006/customXml" ds:itemID="{1D4C9445-B165-453B-87FF-F63AB27936CD}">
+  <ds:schemaRefs>
+    <ds:schemaRef ds:uri="http://schemas.openxmlformats.org/officeDocument/2006/bibliography"/>
+  </ds:schemaRefs>
+</ds:datastoreItem>
 </file>
 
-<file path=customXml/itemProps1.xml><?xml version="1.0" encoding="utf-8"?>
+<file path=customXml/itemProps2.xml><?xml version="1.0" encoding="utf-8"?>
 <ds:datastoreItem xmlns:ds="http://schemas.openxmlformats.org/officeDocument/2006/customXml" ds:itemID="{B1977F7D-205B-4081-913C-38D41E755F92}">
   <ds:schemaRefs>
     <ds:schemaRef ds:uri="http://www.wps.cn/officeDocument/2013/wpsCustomData"/>
   </ds:schemaRefs>
 </ds:datastoreItem>
-</file>
-
-<file path=customXml/itemProps2.xml><?xml version="1.0" encoding="utf-8"?>
-<ds:datastoreItem xmlns:ds="http://schemas.openxmlformats.org/officeDocument/2006/customXml" ds:itemID="{1D4C9445-B165-453B-87FF-F63AB27936CD}">
-  <ds:schemaRefs>
-    <ds:schemaRef ds:uri="http://schemas.openxmlformats.org/officeDocument/2006/bibliography"/>
-  </ds:schemaRefs>
-</ds:datastoreItem>
 </file>
</xml_diff>